<commit_message>
start of button rendering development
</commit_message>
<xml_diff>
--- a/Документация/Техническое задание.docx
+++ b/Документация/Техническое задание.docx
@@ -1,19 +1,19 @@
 
 <file path=word/document.xml><?xml version="1.0" encoding="utf-8"?>
-<w:document xmlns:wpc="http://schemas.microsoft.com/office/word/2010/wordprocessingCanvas" xmlns:cx="http://schemas.microsoft.com/office/drawing/2014/chartex" xmlns:cx1="http://schemas.microsoft.com/office/drawing/2015/9/8/chartex" xmlns:mc="http://schemas.openxmlformats.org/markup-compatibility/2006" xmlns:o="urn:schemas-microsoft-com:office:office" xmlns:r="http://schemas.openxmlformats.org/officeDocument/2006/relationships" xmlns:m="http://schemas.openxmlformats.org/officeDocument/2006/math" xmlns:v="urn:schemas-microsoft-com:vml" xmlns:wp14="http://schemas.microsoft.com/office/word/2010/wordprocessingDrawing" xmlns:wp="http://schemas.openxmlformats.org/drawingml/2006/wordprocessingDrawing" xmlns:w10="urn:schemas-microsoft-com:office:word" xmlns:w="http://schemas.openxmlformats.org/wordprocessingml/2006/main" xmlns:w14="http://schemas.microsoft.com/office/word/2010/wordml" xmlns:w15="http://schemas.microsoft.com/office/word/2012/wordml" xmlns:w16se="http://schemas.microsoft.com/office/word/2015/wordml/symex" xmlns:wpg="http://schemas.microsoft.com/office/word/2010/wordprocessingGroup" xmlns:wpi="http://schemas.microsoft.com/office/word/2010/wordprocessingInk" xmlns:wne="http://schemas.microsoft.com/office/word/2006/wordml" xmlns:wps="http://schemas.microsoft.com/office/word/2010/wordprocessingShape" mc:Ignorable="w14 w15 w16se wp14">
+<w:document xmlns:wpc="http://schemas.microsoft.com/office/word/2010/wordprocessingCanvas" xmlns:cx="http://schemas.microsoft.com/office/drawing/2014/chartex" xmlns:cx1="http://schemas.microsoft.com/office/drawing/2015/9/8/chartex" xmlns:mc="http://schemas.openxmlformats.org/markup-compatibility/2006" xmlns:o="urn:schemas-microsoft-com:office:office" xmlns:r="http://schemas.openxmlformats.org/officeDocument/2006/relationships" xmlns:m="http://schemas.openxmlformats.org/officeDocument/2006/math" xmlns:v="urn:schemas-microsoft-com:vml" xmlns:wp14="http://schemas.microsoft.com/office/word/2010/wordprocessingDrawing" xmlns:wp="http://schemas.openxmlformats.org/drawingml/2006/wordprocessingDrawing" xmlns:w10="urn:schemas-microsoft-com:office:word" xmlns:w="http://schemas.openxmlformats.org/wordprocessingml/2006/main" xmlns:w14="http://schemas.microsoft.com/office/word/2010/wordml" xmlns:w15="http://schemas.microsoft.com/office/word/2012/wordml" xmlns:w16se="http://schemas.microsoft.com/office/word/2015/wordml/symex" xmlns:wpg="http://schemas.microsoft.com/office/word/2010/wordprocessingGroup" xmlns:wpi="http://schemas.microsoft.com/office/word/2010/wordprocessingInk" xmlns:wne="http://schemas.microsoft.com/office/word/2006/wordml" xmlns:wps="http://schemas.microsoft.com/office/word/2010/wordprocessingShape" xmlns:a="http://schemas.openxmlformats.org/drawingml/2006/main" xmlns:pic="http://schemas.openxmlformats.org/drawingml/2006/picture" xmlns:a14="http://schemas.microsoft.com/office/drawing/2010/main" mc:Ignorable="w14 w15 w16se wp14">
   <w:body>
     <w:p>
       <w:pPr>
         <w:jc w:val="center"/>
         <w:rPr>
-          <w:rFonts w:ascii="Trebuchet MS" w:eastAsia="Trebuchet MS" w:hAnsi="Trebuchet MS" w:cs="Trebuchet MS"/>
-          <w:sz w:val="20"/>
-          <w:szCs w:val="20"/>
-        </w:rPr>
-      </w:pPr>
-      <w:r>
-        <w:rPr>
-          <w:rFonts w:ascii="Trebuchet MS" w:eastAsia="Trebuchet MS" w:hAnsi="Trebuchet MS" w:cs="Trebuchet MS"/>
+          <w:rFonts w:ascii="Trebuchet MS" w:hAnsi="Trebuchet MS" w:eastAsia="Trebuchet MS" w:cs="Trebuchet MS"/>
+          <w:sz w:val="20"/>
+          <w:szCs w:val="20"/>
+        </w:rPr>
+      </w:pPr>
+      <w:r>
+        <w:rPr>
+          <w:rFonts w:ascii="Trebuchet MS" w:hAnsi="Trebuchet MS" w:eastAsia="Trebuchet MS" w:cs="Trebuchet MS"/>
           <w:b/>
           <w:bCs/>
         </w:rPr>
@@ -21,7 +21,7 @@
       </w:r>
       <w:r>
         <w:rPr>
-          <w:rFonts w:ascii="Trebuchet MS" w:eastAsia="Trebuchet MS" w:hAnsi="Trebuchet MS" w:cs="Trebuchet MS"/>
+          <w:rFonts w:ascii="Trebuchet MS" w:hAnsi="Trebuchet MS" w:eastAsia="Trebuchet MS" w:cs="Trebuchet MS"/>
           <w:b/>
           <w:bCs/>
         </w:rPr>
@@ -29,7 +29,7 @@
       </w:r>
       <w:r>
         <w:rPr>
-          <w:rFonts w:ascii="Trebuchet MS" w:eastAsia="Trebuchet MS" w:hAnsi="Trebuchet MS" w:cs="Trebuchet MS"/>
+          <w:rFonts w:ascii="Trebuchet MS" w:hAnsi="Trebuchet MS" w:eastAsia="Trebuchet MS" w:cs="Trebuchet MS"/>
           <w:b/>
           <w:bCs/>
         </w:rPr>
@@ -39,14 +39,14 @@
     <w:p>
       <w:pPr>
         <w:rPr>
-          <w:rFonts w:ascii="Trebuchet MS" w:eastAsia="Trebuchet MS" w:hAnsi="Trebuchet MS" w:cs="Trebuchet MS"/>
-          <w:sz w:val="20"/>
-          <w:szCs w:val="20"/>
-        </w:rPr>
-      </w:pPr>
-      <w:r>
-        <w:rPr>
-          <w:rFonts w:ascii="Trebuchet MS" w:eastAsia="Trebuchet MS" w:hAnsi="Trebuchet MS" w:cs="Trebuchet MS"/>
+          <w:rFonts w:ascii="Trebuchet MS" w:hAnsi="Trebuchet MS" w:eastAsia="Trebuchet MS" w:cs="Trebuchet MS"/>
+          <w:sz w:val="20"/>
+          <w:szCs w:val="20"/>
+        </w:rPr>
+      </w:pPr>
+      <w:r>
+        <w:rPr>
+          <w:rFonts w:ascii="Trebuchet MS" w:hAnsi="Trebuchet MS" w:eastAsia="Trebuchet MS" w:cs="Trebuchet MS"/>
           <w:b/>
           <w:bCs/>
           <w:sz w:val="20"/>
@@ -54,11 +54,11 @@
         </w:rPr>
         <w:t>Программа “Колонизация</w:t>
       </w:r>
-      <w:bookmarkStart w:id="0" w:name="_GoBack"/>
+      <w:bookmarkStart w:name="_GoBack" w:id="0"/>
       <w:bookmarkEnd w:id="0"/>
       <w:r>
         <w:rPr>
-          <w:rFonts w:ascii="Trebuchet MS" w:eastAsia="Trebuchet MS" w:hAnsi="Trebuchet MS" w:cs="Trebuchet MS"/>
+          <w:rFonts w:ascii="Trebuchet MS" w:hAnsi="Trebuchet MS" w:eastAsia="Trebuchet MS" w:cs="Trebuchet MS"/>
           <w:b/>
           <w:bCs/>
           <w:sz w:val="20"/>
@@ -68,7 +68,7 @@
       </w:r>
       <w:r>
         <w:rPr>
-          <w:rFonts w:ascii="Trebuchet MS" w:eastAsia="Trebuchet MS" w:hAnsi="Trebuchet MS" w:cs="Trebuchet MS"/>
+          <w:rFonts w:ascii="Trebuchet MS" w:hAnsi="Trebuchet MS" w:eastAsia="Trebuchet MS" w:cs="Trebuchet MS"/>
           <w:sz w:val="20"/>
           <w:szCs w:val="20"/>
         </w:rPr>
@@ -78,7 +78,7 @@
     <w:p>
       <w:pPr>
         <w:rPr>
-          <w:rFonts w:ascii="Trebuchet MS" w:eastAsia="Trebuchet MS" w:hAnsi="Trebuchet MS" w:cs="Trebuchet MS"/>
+          <w:rFonts w:ascii="Trebuchet MS" w:hAnsi="Trebuchet MS" w:eastAsia="Trebuchet MS" w:cs="Trebuchet MS"/>
           <w:b/>
           <w:bCs/>
           <w:sz w:val="20"/>
@@ -88,9 +88,9 @@
       </w:pPr>
       <w:r>
         <w:rPr>
-          <w:rFonts w:ascii="Trebuchet MS" w:eastAsia="Trebuchet MS" w:hAnsi="Trebuchet MS" w:cs="Trebuchet MS"/>
-          <w:b/>
-          <w:bCs/>
+          <w:rFonts w:ascii="Trebuchet MS" w:hAnsi="Trebuchet MS" w:eastAsia="Trebuchet MS" w:cs="Trebuchet MS"/>
+          <w:b w:val="1"/>
+          <w:bCs w:val="1"/>
           <w:sz w:val="20"/>
           <w:szCs w:val="20"/>
           <w:u w:val="single"/>
@@ -105,22 +105,41 @@
           <w:ilvl w:val="0"/>
           <w:numId w:val="8"/>
         </w:numPr>
-        <w:spacing w:after="0"/>
-        <w:rPr>
-          <w:rFonts w:eastAsiaTheme="minorEastAsia"/>
-          <w:b/>
-          <w:bCs/>
-          <w:sz w:val="20"/>
-          <w:szCs w:val="20"/>
-        </w:rPr>
-      </w:pPr>
-      <w:r>
-        <w:rPr>
-          <w:rFonts w:ascii="Trebuchet MS" w:eastAsia="Trebuchet MS" w:hAnsi="Trebuchet MS" w:cs="Trebuchet MS"/>
-          <w:sz w:val="20"/>
-          <w:szCs w:val="20"/>
-        </w:rPr>
-        <w:t>Создание аккаунта пользователя, сохраняющая его прогресс, а также позволяющая очищать тот или иной прогресс у аккаунта</w:t>
+        <w:bidi w:val="0"/>
+        <w:spacing w:before="0" w:beforeAutospacing="off" w:after="0" w:afterAutospacing="off" w:line="259" w:lineRule="auto"/>
+        <w:ind w:left="720" w:right="0" w:hanging="360"/>
+        <w:jc w:val="left"/>
+        <w:rPr>
+          <w:rFonts w:ascii="Trebuchet MS" w:hAnsi="Trebuchet MS" w:eastAsia="Trebuchet MS" w:cs="Trebuchet MS" w:asciiTheme="minorAscii" w:hAnsiTheme="minorAscii" w:eastAsiaTheme="minorAscii" w:cstheme="minorAscii"/>
+          <w:b w:val="1"/>
+          <w:bCs w:val="1"/>
+          <w:sz w:val="20"/>
+          <w:szCs w:val="20"/>
+        </w:rPr>
+      </w:pPr>
+      <w:r>
+        <w:rPr>
+          <w:rFonts w:ascii="Trebuchet MS" w:hAnsi="Trebuchet MS" w:eastAsia="Trebuchet MS" w:cs="Trebuchet MS"/>
+          <w:sz w:val="20"/>
+          <w:szCs w:val="20"/>
+        </w:rPr>
+        <w:t xml:space="preserve">Одной из непосредственных программ выступает некий </w:t>
+      </w:r>
+      <w:r>
+        <w:rPr>
+          <w:rFonts w:ascii="Trebuchet MS" w:hAnsi="Trebuchet MS" w:eastAsia="Trebuchet MS" w:cs="Trebuchet MS"/>
+          <w:sz w:val="20"/>
+          <w:szCs w:val="20"/>
+        </w:rPr>
+        <w:t>искусственный</w:t>
+      </w:r>
+      <w:r>
+        <w:rPr>
+          <w:rFonts w:ascii="Trebuchet MS" w:hAnsi="Trebuchet MS" w:eastAsia="Trebuchet MS" w:cs="Trebuchet MS"/>
+          <w:sz w:val="20"/>
+          <w:szCs w:val="20"/>
+        </w:rPr>
+        <w:t xml:space="preserve"> интеллект, способный оказать сопротивление пользователю во время “игры”</w:t>
       </w:r>
     </w:p>
     <w:p>
@@ -130,81 +149,110 @@
           <w:ilvl w:val="0"/>
           <w:numId w:val="8"/>
         </w:numPr>
+        <w:bidi w:val="0"/>
+        <w:spacing w:before="0" w:beforeAutospacing="off" w:after="0" w:afterAutospacing="off" w:line="259" w:lineRule="auto"/>
+        <w:ind w:left="720" w:right="0" w:hanging="360"/>
+        <w:jc w:val="left"/>
+        <w:rPr>
+          <w:b w:val="1"/>
+          <w:bCs w:val="1"/>
+          <w:sz w:val="20"/>
+          <w:szCs w:val="20"/>
+        </w:rPr>
+      </w:pPr>
+      <w:r>
+        <w:rPr>
+          <w:rFonts w:ascii="Trebuchet MS" w:hAnsi="Trebuchet MS" w:eastAsia="Trebuchet MS" w:cs="Trebuchet MS"/>
+          <w:sz w:val="20"/>
+          <w:szCs w:val="20"/>
+        </w:rPr>
+        <w:t>Реализация взаимодействия меж игровыми колониями на уровне работы с консолью, чтобы в дальнейшем данный функционал можно было бы связать с графическим интерфейсом приложения</w:t>
+      </w:r>
+    </w:p>
+    <w:p>
+      <w:pPr>
+        <w:pStyle w:val="a3"/>
+        <w:numPr>
+          <w:ilvl w:val="0"/>
+          <w:numId w:val="8"/>
+        </w:numPr>
+        <w:bidi w:val="0"/>
+        <w:spacing w:before="0" w:beforeAutospacing="off" w:after="0" w:afterAutospacing="off" w:line="259" w:lineRule="auto"/>
+        <w:ind w:left="720" w:right="0" w:hanging="360"/>
+        <w:jc w:val="left"/>
+        <w:rPr>
+          <w:b w:val="1"/>
+          <w:bCs w:val="1"/>
+          <w:sz w:val="20"/>
+          <w:szCs w:val="20"/>
+        </w:rPr>
+      </w:pPr>
+      <w:r>
+        <w:rPr>
+          <w:rFonts w:ascii="Trebuchet MS" w:hAnsi="Trebuchet MS" w:eastAsia="Trebuchet MS" w:cs="Trebuchet MS"/>
+          <w:sz w:val="20"/>
+          <w:szCs w:val="20"/>
+        </w:rPr>
+        <w:t>Сам графический интерфейс приложения, осуществляющий взаимодействие с пользователем по средствам компьютерной мыши (в иных случаях иных средств взаимодействия, эмулирующих/заменяющих компьютерную мышь) и её основных кнопок, без учёта дополнительных клавиш на той</w:t>
+      </w:r>
+    </w:p>
+    <w:p>
+      <w:pPr>
         <w:spacing w:after="0"/>
         <w:rPr>
-          <w:rFonts w:eastAsiaTheme="minorEastAsia"/>
-          <w:b/>
-          <w:bCs/>
-          <w:sz w:val="20"/>
-          <w:szCs w:val="20"/>
-        </w:rPr>
-      </w:pPr>
-      <w:r>
-        <w:rPr>
-          <w:rFonts w:ascii="Trebuchet MS" w:eastAsia="Trebuchet MS" w:hAnsi="Trebuchet MS" w:cs="Trebuchet MS"/>
-          <w:sz w:val="20"/>
-          <w:szCs w:val="20"/>
-        </w:rPr>
-        <w:t>Непосредственное главная часть приложения - сама игра, с возможностью взаимодействия с окном приложения</w:t>
-      </w:r>
+          <w:rFonts w:ascii="Trebuchet MS" w:hAnsi="Trebuchet MS" w:eastAsia="Trebuchet MS" w:cs="Trebuchet MS"/>
+          <w:b/>
+          <w:bCs/>
+          <w:sz w:val="20"/>
+          <w:szCs w:val="20"/>
+          <w:u w:val="single"/>
+        </w:rPr>
+      </w:pPr>
     </w:p>
     <w:p>
       <w:pPr>
         <w:spacing w:after="0"/>
         <w:rPr>
-          <w:rFonts w:ascii="Trebuchet MS" w:eastAsia="Trebuchet MS" w:hAnsi="Trebuchet MS" w:cs="Trebuchet MS"/>
+          <w:rFonts w:ascii="Trebuchet MS" w:hAnsi="Trebuchet MS" w:eastAsia="Trebuchet MS" w:cs="Trebuchet MS"/>
+          <w:sz w:val="20"/>
+          <w:szCs w:val="20"/>
+        </w:rPr>
+      </w:pPr>
+      <w:r>
+        <w:rPr>
+          <w:rFonts w:ascii="Trebuchet MS" w:hAnsi="Trebuchet MS" w:eastAsia="Trebuchet MS" w:cs="Trebuchet MS"/>
           <w:b/>
           <w:bCs/>
           <w:sz w:val="20"/>
           <w:szCs w:val="20"/>
           <w:u w:val="single"/>
         </w:rPr>
-      </w:pPr>
+        <w:t>Основная цель разработки</w:t>
+      </w:r>
+      <w:r>
+        <w:rPr>
+          <w:rFonts w:ascii="Trebuchet MS" w:hAnsi="Trebuchet MS" w:eastAsia="Trebuchet MS" w:cs="Trebuchet MS"/>
+          <w:b/>
+          <w:bCs/>
+          <w:sz w:val="20"/>
+          <w:szCs w:val="20"/>
+        </w:rPr>
+        <w:t xml:space="preserve"> - </w:t>
+      </w:r>
+      <w:r>
+        <w:rPr>
+          <w:rFonts w:ascii="Trebuchet MS" w:hAnsi="Trebuchet MS" w:eastAsia="Trebuchet MS" w:cs="Trebuchet MS"/>
+          <w:sz w:val="20"/>
+          <w:szCs w:val="20"/>
+        </w:rPr>
+        <w:t>как уже было сказано ранее, заключается в том, что пользователь получал максимальное приятное проведённое время за использованием данного приложения.</w:t>
+      </w:r>
     </w:p>
     <w:p>
       <w:pPr>
         <w:spacing w:after="0"/>
         <w:rPr>
-          <w:rFonts w:ascii="Trebuchet MS" w:eastAsia="Trebuchet MS" w:hAnsi="Trebuchet MS" w:cs="Trebuchet MS"/>
-          <w:sz w:val="20"/>
-          <w:szCs w:val="20"/>
-        </w:rPr>
-      </w:pPr>
-      <w:r>
-        <w:rPr>
-          <w:rFonts w:ascii="Trebuchet MS" w:eastAsia="Trebuchet MS" w:hAnsi="Trebuchet MS" w:cs="Trebuchet MS"/>
-          <w:b/>
-          <w:bCs/>
-          <w:sz w:val="20"/>
-          <w:szCs w:val="20"/>
-          <w:u w:val="single"/>
-        </w:rPr>
-        <w:t>Основная цель разработки</w:t>
-      </w:r>
-      <w:r>
-        <w:rPr>
-          <w:rFonts w:ascii="Trebuchet MS" w:eastAsia="Trebuchet MS" w:hAnsi="Trebuchet MS" w:cs="Trebuchet MS"/>
-          <w:b/>
-          <w:bCs/>
-          <w:sz w:val="20"/>
-          <w:szCs w:val="20"/>
-        </w:rPr>
-        <w:t xml:space="preserve"> - </w:t>
-      </w:r>
-      <w:r>
-        <w:rPr>
-          <w:rFonts w:ascii="Trebuchet MS" w:eastAsia="Trebuchet MS" w:hAnsi="Trebuchet MS" w:cs="Trebuchet MS"/>
-          <w:sz w:val="20"/>
-          <w:szCs w:val="20"/>
-        </w:rPr>
-        <w:t>как уже было сказано ранее, заключается в том, что пользователь получал максимальное приятное проведённое время за использованием данного приложения.</w:t>
-      </w:r>
-    </w:p>
-    <w:p>
-      <w:pPr>
-        <w:spacing w:after="0"/>
-        <w:rPr>
-          <w:rFonts w:ascii="Trebuchet MS" w:eastAsia="Trebuchet MS" w:hAnsi="Trebuchet MS" w:cs="Trebuchet MS"/>
+          <w:rFonts w:ascii="Trebuchet MS" w:hAnsi="Trebuchet MS" w:eastAsia="Trebuchet MS" w:cs="Trebuchet MS"/>
           <w:sz w:val="20"/>
           <w:szCs w:val="20"/>
         </w:rPr>
@@ -214,7 +262,7 @@
       <w:pPr>
         <w:jc w:val="center"/>
         <w:rPr>
-          <w:rFonts w:ascii="Trebuchet MS" w:eastAsia="Trebuchet MS" w:hAnsi="Trebuchet MS" w:cs="Trebuchet MS"/>
+          <w:rFonts w:ascii="Trebuchet MS" w:hAnsi="Trebuchet MS" w:eastAsia="Trebuchet MS" w:cs="Trebuchet MS"/>
           <w:b/>
           <w:bCs/>
           <w:sz w:val="18"/>
@@ -224,7 +272,7 @@
       </w:pPr>
       <w:r>
         <w:rPr>
-          <w:rFonts w:ascii="Trebuchet MS" w:eastAsia="Trebuchet MS" w:hAnsi="Trebuchet MS" w:cs="Trebuchet MS"/>
+          <w:rFonts w:ascii="Trebuchet MS" w:hAnsi="Trebuchet MS" w:eastAsia="Trebuchet MS" w:cs="Trebuchet MS"/>
           <w:b/>
           <w:bCs/>
           <w:sz w:val="20"/>
@@ -237,14 +285,14 @@
     <w:p>
       <w:pPr>
         <w:rPr>
-          <w:rFonts w:ascii="Trebuchet MS" w:eastAsia="Trebuchet MS" w:hAnsi="Trebuchet MS" w:cs="Trebuchet MS"/>
-          <w:b/>
-          <w:bCs/>
-        </w:rPr>
-      </w:pPr>
-      <w:r>
-        <w:rPr>
-          <w:rFonts w:ascii="Trebuchet MS" w:eastAsia="Trebuchet MS" w:hAnsi="Trebuchet MS" w:cs="Trebuchet MS"/>
+          <w:rFonts w:ascii="Trebuchet MS" w:hAnsi="Trebuchet MS" w:eastAsia="Trebuchet MS" w:cs="Trebuchet MS"/>
+          <w:b/>
+          <w:bCs/>
+        </w:rPr>
+      </w:pPr>
+      <w:r>
+        <w:rPr>
+          <w:rFonts w:ascii="Trebuchet MS" w:hAnsi="Trebuchet MS" w:eastAsia="Trebuchet MS" w:cs="Trebuchet MS"/>
           <w:b/>
           <w:bCs/>
           <w:sz w:val="20"/>
@@ -256,14 +304,14 @@
     <w:p>
       <w:pPr>
         <w:rPr>
-          <w:rFonts w:ascii="Trebuchet MS" w:eastAsia="Trebuchet MS" w:hAnsi="Trebuchet MS" w:cs="Trebuchet MS"/>
-          <w:sz w:val="20"/>
-          <w:szCs w:val="20"/>
-        </w:rPr>
-      </w:pPr>
-      <w:r>
-        <w:rPr>
-          <w:rFonts w:ascii="Trebuchet MS" w:eastAsia="Trebuchet MS" w:hAnsi="Trebuchet MS" w:cs="Trebuchet MS"/>
+          <w:rFonts w:ascii="Trebuchet MS" w:hAnsi="Trebuchet MS" w:eastAsia="Trebuchet MS" w:cs="Trebuchet MS"/>
+          <w:sz w:val="20"/>
+          <w:szCs w:val="20"/>
+        </w:rPr>
+      </w:pPr>
+      <w:r>
+        <w:rPr>
+          <w:rFonts w:ascii="Trebuchet MS" w:hAnsi="Trebuchet MS" w:eastAsia="Trebuchet MS" w:cs="Trebuchet MS"/>
           <w:sz w:val="20"/>
           <w:szCs w:val="20"/>
         </w:rPr>
@@ -272,18 +320,9 @@
     </w:p>
     <w:p>
       <w:pPr>
-        <w:rPr>
-          <w:rFonts w:ascii="Trebuchet MS" w:eastAsia="Trebuchet MS" w:hAnsi="Trebuchet MS" w:cs="Trebuchet MS"/>
-          <w:sz w:val="20"/>
-          <w:szCs w:val="20"/>
-        </w:rPr>
-      </w:pPr>
-    </w:p>
-    <w:p>
-      <w:pPr>
         <w:jc w:val="center"/>
         <w:rPr>
-          <w:rFonts w:ascii="Trebuchet MS" w:eastAsia="Trebuchet MS" w:hAnsi="Trebuchet MS" w:cs="Trebuchet MS"/>
+          <w:rFonts w:ascii="Trebuchet MS" w:hAnsi="Trebuchet MS" w:eastAsia="Trebuchet MS" w:cs="Trebuchet MS"/>
           <w:b/>
           <w:bCs/>
           <w:sz w:val="20"/>
@@ -293,7 +332,7 @@
       </w:pPr>
       <w:r>
         <w:rPr>
-          <w:rFonts w:ascii="Trebuchet MS" w:eastAsia="Trebuchet MS" w:hAnsi="Trebuchet MS" w:cs="Trebuchet MS"/>
+          <w:rFonts w:ascii="Trebuchet MS" w:hAnsi="Trebuchet MS" w:eastAsia="Trebuchet MS" w:cs="Trebuchet MS"/>
           <w:b/>
           <w:bCs/>
           <w:sz w:val="20"/>
@@ -306,16 +345,16 @@
     <w:p>
       <w:pPr>
         <w:rPr>
-          <w:rFonts w:ascii="Trebuchet MS" w:eastAsia="Trebuchet MS" w:hAnsi="Trebuchet MS" w:cs="Trebuchet MS"/>
-          <w:b/>
-          <w:bCs/>
-          <w:sz w:val="20"/>
-          <w:szCs w:val="20"/>
-        </w:rPr>
-      </w:pPr>
-      <w:r>
-        <w:rPr>
-          <w:rFonts w:ascii="Trebuchet MS" w:eastAsia="Trebuchet MS" w:hAnsi="Trebuchet MS" w:cs="Trebuchet MS"/>
+          <w:rFonts w:ascii="Trebuchet MS" w:hAnsi="Trebuchet MS" w:eastAsia="Trebuchet MS" w:cs="Trebuchet MS"/>
+          <w:b/>
+          <w:bCs/>
+          <w:sz w:val="20"/>
+          <w:szCs w:val="20"/>
+        </w:rPr>
+      </w:pPr>
+      <w:r>
+        <w:rPr>
+          <w:rFonts w:ascii="Trebuchet MS" w:hAnsi="Trebuchet MS" w:eastAsia="Trebuchet MS" w:cs="Trebuchet MS"/>
           <w:b/>
           <w:bCs/>
           <w:sz w:val="20"/>
@@ -327,16 +366,16 @@
     <w:p>
       <w:pPr>
         <w:rPr>
-          <w:rFonts w:ascii="Trebuchet MS" w:eastAsia="Trebuchet MS" w:hAnsi="Trebuchet MS" w:cs="Trebuchet MS"/>
-          <w:b/>
-          <w:bCs/>
-          <w:sz w:val="20"/>
-          <w:szCs w:val="20"/>
-        </w:rPr>
-      </w:pPr>
-      <w:r>
-        <w:rPr>
-          <w:rFonts w:ascii="Trebuchet MS" w:eastAsia="Trebuchet MS" w:hAnsi="Trebuchet MS" w:cs="Trebuchet MS"/>
+          <w:rFonts w:ascii="Trebuchet MS" w:hAnsi="Trebuchet MS" w:eastAsia="Trebuchet MS" w:cs="Trebuchet MS"/>
+          <w:b/>
+          <w:bCs/>
+          <w:sz w:val="20"/>
+          <w:szCs w:val="20"/>
+        </w:rPr>
+      </w:pPr>
+      <w:r>
+        <w:rPr>
+          <w:rFonts w:ascii="Trebuchet MS" w:hAnsi="Trebuchet MS" w:eastAsia="Trebuchet MS" w:cs="Trebuchet MS"/>
           <w:sz w:val="20"/>
           <w:szCs w:val="20"/>
         </w:rPr>
@@ -346,16 +385,16 @@
     <w:p>
       <w:pPr>
         <w:rPr>
-          <w:rFonts w:ascii="Trebuchet MS" w:eastAsia="Trebuchet MS" w:hAnsi="Trebuchet MS" w:cs="Trebuchet MS"/>
-          <w:b/>
-          <w:bCs/>
-          <w:sz w:val="20"/>
-          <w:szCs w:val="20"/>
-        </w:rPr>
-      </w:pPr>
-      <w:r>
-        <w:rPr>
-          <w:rFonts w:ascii="Trebuchet MS" w:eastAsia="Trebuchet MS" w:hAnsi="Trebuchet MS" w:cs="Trebuchet MS"/>
+          <w:rFonts w:ascii="Trebuchet MS" w:hAnsi="Trebuchet MS" w:eastAsia="Trebuchet MS" w:cs="Trebuchet MS"/>
+          <w:b/>
+          <w:bCs/>
+          <w:sz w:val="20"/>
+          <w:szCs w:val="20"/>
+        </w:rPr>
+      </w:pPr>
+      <w:r>
+        <w:rPr>
+          <w:rFonts w:ascii="Trebuchet MS" w:hAnsi="Trebuchet MS" w:eastAsia="Trebuchet MS" w:cs="Trebuchet MS"/>
           <w:b/>
           <w:bCs/>
           <w:sz w:val="20"/>
@@ -367,14 +406,14 @@
     <w:p>
       <w:pPr>
         <w:rPr>
-          <w:rFonts w:ascii="Trebuchet MS" w:eastAsia="Trebuchet MS" w:hAnsi="Trebuchet MS" w:cs="Trebuchet MS"/>
-          <w:sz w:val="20"/>
-          <w:szCs w:val="20"/>
-        </w:rPr>
-      </w:pPr>
-      <w:r>
-        <w:rPr>
-          <w:rFonts w:ascii="Trebuchet MS" w:eastAsia="Trebuchet MS" w:hAnsi="Trebuchet MS" w:cs="Trebuchet MS"/>
+          <w:rFonts w:ascii="Trebuchet MS" w:hAnsi="Trebuchet MS" w:eastAsia="Trebuchet MS" w:cs="Trebuchet MS"/>
+          <w:sz w:val="20"/>
+          <w:szCs w:val="20"/>
+        </w:rPr>
+      </w:pPr>
+      <w:r>
+        <w:rPr>
+          <w:rFonts w:ascii="Trebuchet MS" w:hAnsi="Trebuchet MS" w:eastAsia="Trebuchet MS" w:cs="Trebuchet MS"/>
           <w:sz w:val="20"/>
           <w:szCs w:val="20"/>
         </w:rPr>
@@ -384,7 +423,7 @@
     <w:p>
       <w:pPr>
         <w:rPr>
-          <w:rFonts w:ascii="Trebuchet MS" w:eastAsia="Trebuchet MS" w:hAnsi="Trebuchet MS" w:cs="Trebuchet MS"/>
+          <w:rFonts w:ascii="Trebuchet MS" w:hAnsi="Trebuchet MS" w:eastAsia="Trebuchet MS" w:cs="Trebuchet MS"/>
           <w:b/>
           <w:bCs/>
           <w:sz w:val="20"/>
@@ -397,17 +436,122 @@
       <w:pPr>
         <w:jc w:val="center"/>
         <w:rPr>
-          <w:rFonts w:ascii="Trebuchet MS" w:eastAsia="Trebuchet MS" w:hAnsi="Trebuchet MS" w:cs="Trebuchet MS"/>
-          <w:b/>
-          <w:bCs/>
+          <w:rFonts w:ascii="Trebuchet MS" w:hAnsi="Trebuchet MS" w:eastAsia="Trebuchet MS" w:cs="Trebuchet MS"/>
+          <w:b w:val="1"/>
+          <w:bCs w:val="1"/>
           <w:sz w:val="20"/>
           <w:szCs w:val="20"/>
           <w:u w:val="single"/>
         </w:rPr>
       </w:pPr>
-      <w:r>
-        <w:rPr>
-          <w:rFonts w:ascii="Trebuchet MS" w:eastAsia="Trebuchet MS" w:hAnsi="Trebuchet MS" w:cs="Trebuchet MS"/>
+    </w:p>
+    <w:p>
+      <w:pPr>
+        <w:jc w:val="center"/>
+        <w:rPr>
+          <w:rFonts w:ascii="Trebuchet MS" w:hAnsi="Trebuchet MS" w:eastAsia="Trebuchet MS" w:cs="Trebuchet MS"/>
+          <w:b w:val="1"/>
+          <w:bCs w:val="1"/>
+          <w:sz w:val="20"/>
+          <w:szCs w:val="20"/>
+          <w:u w:val="single"/>
+        </w:rPr>
+      </w:pPr>
+    </w:p>
+    <w:p>
+      <w:pPr>
+        <w:jc w:val="center"/>
+        <w:rPr>
+          <w:rFonts w:ascii="Trebuchet MS" w:hAnsi="Trebuchet MS" w:eastAsia="Trebuchet MS" w:cs="Trebuchet MS"/>
+          <w:b w:val="1"/>
+          <w:bCs w:val="1"/>
+          <w:sz w:val="20"/>
+          <w:szCs w:val="20"/>
+          <w:u w:val="single"/>
+        </w:rPr>
+      </w:pPr>
+    </w:p>
+    <w:p>
+      <w:pPr>
+        <w:jc w:val="center"/>
+        <w:rPr>
+          <w:rFonts w:ascii="Trebuchet MS" w:hAnsi="Trebuchet MS" w:eastAsia="Trebuchet MS" w:cs="Trebuchet MS"/>
+          <w:b w:val="1"/>
+          <w:bCs w:val="1"/>
+          <w:sz w:val="20"/>
+          <w:szCs w:val="20"/>
+          <w:u w:val="single"/>
+        </w:rPr>
+      </w:pPr>
+    </w:p>
+    <w:p>
+      <w:pPr>
+        <w:jc w:val="center"/>
+        <w:rPr>
+          <w:rFonts w:ascii="Trebuchet MS" w:hAnsi="Trebuchet MS" w:eastAsia="Trebuchet MS" w:cs="Trebuchet MS"/>
+          <w:b w:val="1"/>
+          <w:bCs w:val="1"/>
+          <w:sz w:val="20"/>
+          <w:szCs w:val="20"/>
+          <w:u w:val="single"/>
+        </w:rPr>
+      </w:pPr>
+    </w:p>
+    <w:p>
+      <w:pPr>
+        <w:jc w:val="center"/>
+        <w:rPr>
+          <w:rFonts w:ascii="Trebuchet MS" w:hAnsi="Trebuchet MS" w:eastAsia="Trebuchet MS" w:cs="Trebuchet MS"/>
+          <w:b w:val="1"/>
+          <w:bCs w:val="1"/>
+          <w:sz w:val="20"/>
+          <w:szCs w:val="20"/>
+          <w:u w:val="single"/>
+        </w:rPr>
+      </w:pPr>
+    </w:p>
+    <w:p>
+      <w:pPr>
+        <w:jc w:val="center"/>
+        <w:rPr>
+          <w:rFonts w:ascii="Trebuchet MS" w:hAnsi="Trebuchet MS" w:eastAsia="Trebuchet MS" w:cs="Trebuchet MS"/>
+          <w:b w:val="1"/>
+          <w:bCs w:val="1"/>
+          <w:sz w:val="20"/>
+          <w:szCs w:val="20"/>
+          <w:u w:val="single"/>
+        </w:rPr>
+      </w:pPr>
+    </w:p>
+    <w:p>
+      <w:pPr>
+        <w:pStyle w:val="a"/>
+        <w:jc w:val="center"/>
+        <w:rPr>
+          <w:rFonts w:ascii="Trebuchet MS" w:hAnsi="Trebuchet MS" w:eastAsia="Trebuchet MS" w:cs="Trebuchet MS"/>
+          <w:b w:val="1"/>
+          <w:bCs w:val="1"/>
+          <w:sz w:val="20"/>
+          <w:szCs w:val="20"/>
+          <w:u w:val="single"/>
+        </w:rPr>
+      </w:pPr>
+    </w:p>
+    <w:p>
+      <w:pPr>
+        <w:jc w:val="center"/>
+        <w:rPr>
+          <w:rFonts w:ascii="Trebuchet MS" w:hAnsi="Trebuchet MS" w:eastAsia="Trebuchet MS" w:cs="Trebuchet MS"/>
+          <w:b/>
+          <w:bCs/>
+          <w:sz w:val="20"/>
+          <w:szCs w:val="20"/>
+          <w:u w:val="single"/>
+        </w:rPr>
+      </w:pPr>
+      <w:r>
+        <w:rPr>
+          <w:rFonts w:ascii="Trebuchet MS" w:hAnsi="Trebuchet MS" w:eastAsia="Trebuchet MS" w:cs="Trebuchet MS"/>
           <w:b/>
           <w:bCs/>
           <w:sz w:val="20"/>
@@ -425,14 +569,14 @@
           <w:numId w:val="6"/>
         </w:numPr>
         <w:rPr>
-          <w:rFonts w:ascii="Trebuchet MS" w:eastAsia="Trebuchet MS" w:hAnsi="Trebuchet MS" w:cs="Trebuchet MS"/>
-          <w:sz w:val="20"/>
-          <w:szCs w:val="20"/>
-        </w:rPr>
-      </w:pPr>
-      <w:r>
-        <w:rPr>
-          <w:rFonts w:ascii="Trebuchet MS" w:eastAsia="Trebuchet MS" w:hAnsi="Trebuchet MS" w:cs="Trebuchet MS"/>
+          <w:rFonts w:ascii="Trebuchet MS" w:hAnsi="Trebuchet MS" w:eastAsia="Trebuchet MS" w:cs="Trebuchet MS"/>
+          <w:sz w:val="20"/>
+          <w:szCs w:val="20"/>
+        </w:rPr>
+      </w:pPr>
+      <w:r>
+        <w:rPr>
+          <w:rFonts w:ascii="Trebuchet MS" w:hAnsi="Trebuchet MS" w:eastAsia="Trebuchet MS" w:cs="Trebuchet MS"/>
           <w:sz w:val="20"/>
           <w:szCs w:val="20"/>
         </w:rPr>
@@ -447,14 +591,14 @@
           <w:numId w:val="6"/>
         </w:numPr>
         <w:rPr>
-          <w:rFonts w:ascii="Trebuchet MS" w:eastAsia="Trebuchet MS" w:hAnsi="Trebuchet MS" w:cs="Trebuchet MS"/>
-          <w:sz w:val="20"/>
-          <w:szCs w:val="20"/>
-        </w:rPr>
-      </w:pPr>
-      <w:r>
-        <w:rPr>
-          <w:rFonts w:ascii="Trebuchet MS" w:eastAsia="Trebuchet MS" w:hAnsi="Trebuchet MS" w:cs="Trebuchet MS"/>
+          <w:rFonts w:ascii="Trebuchet MS" w:hAnsi="Trebuchet MS" w:eastAsia="Trebuchet MS" w:cs="Trebuchet MS"/>
+          <w:sz w:val="20"/>
+          <w:szCs w:val="20"/>
+        </w:rPr>
+      </w:pPr>
+      <w:r>
+        <w:rPr>
+          <w:rFonts w:ascii="Trebuchet MS" w:hAnsi="Trebuchet MS" w:eastAsia="Trebuchet MS" w:cs="Trebuchet MS"/>
           <w:sz w:val="20"/>
           <w:szCs w:val="20"/>
         </w:rPr>
@@ -462,7 +606,7 @@
       </w:r>
       <w:r>
         <w:rPr>
-          <w:rFonts w:ascii="Trebuchet MS" w:eastAsia="Trebuchet MS" w:hAnsi="Trebuchet MS" w:cs="Trebuchet MS"/>
+          <w:rFonts w:ascii="Trebuchet MS" w:hAnsi="Trebuchet MS" w:eastAsia="Trebuchet MS" w:cs="Trebuchet MS"/>
           <w:sz w:val="20"/>
           <w:szCs w:val="20"/>
         </w:rPr>
@@ -470,7 +614,7 @@
       </w:r>
       <w:r>
         <w:rPr>
-          <w:rFonts w:ascii="Trebuchet MS" w:eastAsia="Trebuchet MS" w:hAnsi="Trebuchet MS" w:cs="Trebuchet MS"/>
+          <w:rFonts w:ascii="Trebuchet MS" w:hAnsi="Trebuchet MS" w:eastAsia="Trebuchet MS" w:cs="Trebuchet MS"/>
           <w:sz w:val="20"/>
           <w:szCs w:val="20"/>
         </w:rPr>
@@ -478,7 +622,7 @@
       </w:r>
       <w:r>
         <w:rPr>
-          <w:rFonts w:ascii="Trebuchet MS" w:eastAsia="Trebuchet MS" w:hAnsi="Trebuchet MS" w:cs="Trebuchet MS"/>
+          <w:rFonts w:ascii="Trebuchet MS" w:hAnsi="Trebuchet MS" w:eastAsia="Trebuchet MS" w:cs="Trebuchet MS"/>
           <w:sz w:val="20"/>
           <w:szCs w:val="20"/>
         </w:rPr>
@@ -486,7 +630,7 @@
       </w:r>
       <w:r>
         <w:rPr>
-          <w:rFonts w:ascii="Trebuchet MS" w:eastAsia="Trebuchet MS" w:hAnsi="Trebuchet MS" w:cs="Trebuchet MS"/>
+          <w:rFonts w:ascii="Trebuchet MS" w:hAnsi="Trebuchet MS" w:eastAsia="Trebuchet MS" w:cs="Trebuchet MS"/>
           <w:sz w:val="20"/>
           <w:szCs w:val="20"/>
         </w:rPr>
@@ -507,27 +651,11 @@
       </w:pPr>
       <w:r>
         <w:rPr>
-          <w:rFonts w:ascii="Trebuchet MS" w:eastAsia="Trebuchet MS" w:hAnsi="Trebuchet MS" w:cs="Trebuchet MS"/>
-          <w:sz w:val="20"/>
-          <w:szCs w:val="20"/>
-        </w:rPr>
-        <w:t>Возможность создавать аккаунт/редакт</w:t>
-      </w:r>
-      <w:r>
-        <w:rPr>
-          <w:rFonts w:ascii="Trebuchet MS" w:eastAsia="Trebuchet MS" w:hAnsi="Trebuchet MS" w:cs="Trebuchet MS"/>
-          <w:sz w:val="20"/>
-          <w:szCs w:val="20"/>
-        </w:rPr>
-        <w:t>ировать “ник-нейм”/очищать и</w:t>
-      </w:r>
-      <w:r>
-        <w:rPr>
-          <w:rFonts w:ascii="Trebuchet MS" w:eastAsia="Trebuchet MS" w:hAnsi="Trebuchet MS" w:cs="Trebuchet MS"/>
-          <w:sz w:val="20"/>
-          <w:szCs w:val="20"/>
-        </w:rPr>
-        <w:t xml:space="preserve"> сохранять прогресс на аккаунте</w:t>
+          <w:rFonts w:ascii="Trebuchet MS" w:hAnsi="Trebuchet MS" w:eastAsia="Trebuchet MS" w:cs="Trebuchet MS"/>
+          <w:sz w:val="20"/>
+          <w:szCs w:val="20"/>
+        </w:rPr>
+        <w:t>Необходимо также реализовать и взаимодействие меж колониями</w:t>
       </w:r>
     </w:p>
     <w:p>
@@ -539,18 +667,17 @@
         </w:numPr>
         <w:spacing w:after="0"/>
         <w:rPr>
-          <w:rFonts w:eastAsiaTheme="minorEastAsia"/>
-          <w:sz w:val="20"/>
-          <w:szCs w:val="20"/>
-        </w:rPr>
-      </w:pPr>
-      <w:r>
-        <w:rPr>
-          <w:rFonts w:ascii="Trebuchet MS" w:eastAsia="Trebuchet MS" w:hAnsi="Trebuchet MS" w:cs="Trebuchet MS"/>
-          <w:sz w:val="20"/>
-          <w:szCs w:val="20"/>
-        </w:rPr>
-        <w:t>Возможность видоизменять цвет самого пользователя (непосредственно игрока приложения)</w:t>
+          <w:sz w:val="20"/>
+          <w:szCs w:val="20"/>
+        </w:rPr>
+      </w:pPr>
+      <w:r>
+        <w:rPr>
+          <w:rFonts w:ascii="Trebuchet MS" w:hAnsi="Trebuchet MS" w:eastAsia="Trebuchet MS" w:cs="Trebuchet MS"/>
+          <w:sz w:val="20"/>
+          <w:szCs w:val="20"/>
+        </w:rPr>
+        <w:t>Возможность выбора уровня сложности (на данный момент их будет два: “Повествование”, “Нормальный”) с использованием искусственного интеллекта</w:t>
       </w:r>
     </w:p>
     <w:p>
@@ -562,33 +689,103 @@
         </w:numPr>
         <w:spacing w:after="0"/>
         <w:rPr>
-          <w:sz w:val="20"/>
-          <w:szCs w:val="20"/>
-        </w:rPr>
-      </w:pPr>
-      <w:r>
-        <w:rPr>
-          <w:rFonts w:ascii="Trebuchet MS" w:eastAsia="Trebuchet MS" w:hAnsi="Trebuchet MS" w:cs="Trebuchet MS"/>
-          <w:sz w:val="20"/>
-          <w:szCs w:val="20"/>
-        </w:rPr>
-        <w:t>Возможность выбора уровня сложности (на данный момент их будет два: “Повествование”, “Нормальный”) с использованием искусственного интеллекта</w:t>
-      </w:r>
-    </w:p>
-    <w:p>
-      <w:pPr>
+          <w:rFonts w:ascii="Trebuchet MS" w:hAnsi="Trebuchet MS" w:eastAsia="Trebuchet MS" w:cs="Trebuchet MS" w:asciiTheme="minorAscii" w:hAnsiTheme="minorAscii" w:eastAsiaTheme="minorAscii" w:cstheme="minorAscii"/>
+          <w:sz w:val="20"/>
+          <w:szCs w:val="20"/>
+        </w:rPr>
+      </w:pPr>
+      <w:r>
+        <w:rPr>
+          <w:rFonts w:ascii="Trebuchet MS" w:hAnsi="Trebuchet MS" w:eastAsia="Trebuchet MS" w:cs="Trebuchet MS"/>
+          <w:sz w:val="20"/>
+          <w:szCs w:val="20"/>
+        </w:rPr>
+        <w:t>Сохранение игровых уровней, а именно карт для них, в формате файлов “.</w:t>
+      </w:r>
+      <w:proofErr w:type="spellStart"/>
+      <w:r>
+        <w:rPr>
+          <w:rFonts w:ascii="Trebuchet MS" w:hAnsi="Trebuchet MS" w:eastAsia="Trebuchet MS" w:cs="Trebuchet MS"/>
+          <w:sz w:val="20"/>
+          <w:szCs w:val="20"/>
+        </w:rPr>
+        <w:t>txt</w:t>
+      </w:r>
+      <w:proofErr w:type="spellEnd"/>
+      <w:r>
+        <w:rPr>
+          <w:rFonts w:ascii="Trebuchet MS" w:hAnsi="Trebuchet MS" w:eastAsia="Trebuchet MS" w:cs="Trebuchet MS"/>
+          <w:sz w:val="20"/>
+          <w:szCs w:val="20"/>
+        </w:rPr>
+        <w:t>” в виде построения прямоугольников из цифр (от 0 до 11 и более в дальнейшем), как приведено будет в примере:</w:t>
+      </w:r>
+    </w:p>
+    <w:p>
+      <w:pPr>
+        <w:pStyle w:val="a"/>
         <w:spacing w:after="0"/>
-        <w:rPr>
-          <w:rFonts w:ascii="Trebuchet MS" w:eastAsia="Trebuchet MS" w:hAnsi="Trebuchet MS" w:cs="Trebuchet MS"/>
-          <w:sz w:val="20"/>
-          <w:szCs w:val="20"/>
-        </w:rPr>
-      </w:pPr>
-    </w:p>
-    <w:p>
-      <w:pPr>
-        <w:rPr>
-          <w:rFonts w:ascii="Trebuchet MS" w:eastAsia="Trebuchet MS" w:hAnsi="Trebuchet MS" w:cs="Trebuchet MS"/>
+        <w:ind w:left="0"/>
+        <w:jc w:val="center"/>
+      </w:pPr>
+      <w:r>
+        <w:drawing>
+          <wp:inline wp14:editId="2566673C" wp14:anchorId="1FFFFCDE">
+            <wp:extent cx="1511300" cy="1813560"/>
+            <wp:effectExtent l="0" t="0" r="0" b="0"/>
+            <wp:docPr id="1158801396" name="" title=""/>
+            <wp:cNvGraphicFramePr>
+              <a:graphicFrameLocks noChangeAspect="1"/>
+            </wp:cNvGraphicFramePr>
+            <a:graphic>
+              <a:graphicData uri="http://schemas.openxmlformats.org/drawingml/2006/picture">
+                <pic:pic>
+                  <pic:nvPicPr>
+                    <pic:cNvPr id="0" name=""/>
+                    <pic:cNvPicPr/>
+                  </pic:nvPicPr>
+                  <pic:blipFill>
+                    <a:blip r:embed="Ref8739c4793141b2">
+                      <a:extLst>
+                        <a:ext xmlns:a="http://schemas.openxmlformats.org/drawingml/2006/main" uri="{28A0092B-C50C-407E-A947-70E740481C1C}">
+                          <a14:useLocalDpi val="0"/>
+                        </a:ext>
+                      </a:extLst>
+                    </a:blip>
+                    <a:stretch>
+                      <a:fillRect/>
+                    </a:stretch>
+                  </pic:blipFill>
+                  <pic:spPr>
+                    <a:xfrm>
+                      <a:off x="0" y="0"/>
+                      <a:ext cx="1511300" cy="1813560"/>
+                    </a:xfrm>
+                    <a:prstGeom prst="rect">
+                      <a:avLst/>
+                    </a:prstGeom>
+                  </pic:spPr>
+                </pic:pic>
+              </a:graphicData>
+            </a:graphic>
+          </wp:inline>
+        </w:drawing>
+      </w:r>
+    </w:p>
+    <w:p>
+      <w:pPr>
+        <w:spacing w:after="0"/>
+        <w:rPr>
+          <w:rFonts w:ascii="Trebuchet MS" w:hAnsi="Trebuchet MS" w:eastAsia="Trebuchet MS" w:cs="Trebuchet MS"/>
+          <w:sz w:val="20"/>
+          <w:szCs w:val="20"/>
+        </w:rPr>
+      </w:pPr>
+    </w:p>
+    <w:p>
+      <w:pPr>
+        <w:rPr>
+          <w:rFonts w:ascii="Trebuchet MS" w:hAnsi="Trebuchet MS" w:eastAsia="Trebuchet MS" w:cs="Trebuchet MS"/>
           <w:b/>
           <w:bCs/>
           <w:sz w:val="20"/>
@@ -601,14 +798,14 @@
       <w:pPr>
         <w:jc w:val="center"/>
         <w:rPr>
-          <w:rFonts w:ascii="Trebuchet MS" w:eastAsia="Trebuchet MS" w:hAnsi="Trebuchet MS" w:cs="Trebuchet MS"/>
-          <w:sz w:val="20"/>
-          <w:szCs w:val="20"/>
-        </w:rPr>
-      </w:pPr>
-      <w:r>
-        <w:rPr>
-          <w:rFonts w:ascii="Trebuchet MS" w:eastAsia="Trebuchet MS" w:hAnsi="Trebuchet MS" w:cs="Trebuchet MS"/>
+          <w:rFonts w:ascii="Trebuchet MS" w:hAnsi="Trebuchet MS" w:eastAsia="Trebuchet MS" w:cs="Trebuchet MS"/>
+          <w:sz w:val="20"/>
+          <w:szCs w:val="20"/>
+        </w:rPr>
+      </w:pPr>
+      <w:r>
+        <w:rPr>
+          <w:rFonts w:ascii="Trebuchet MS" w:hAnsi="Trebuchet MS" w:eastAsia="Trebuchet MS" w:cs="Trebuchet MS"/>
           <w:b/>
           <w:bCs/>
           <w:sz w:val="20"/>
@@ -627,14 +824,14 @@
           <w:numId w:val="5"/>
         </w:numPr>
         <w:rPr>
-          <w:rFonts w:ascii="Trebuchet MS" w:eastAsia="Trebuchet MS" w:hAnsi="Trebuchet MS" w:cs="Trebuchet MS"/>
-          <w:sz w:val="20"/>
-          <w:szCs w:val="20"/>
-        </w:rPr>
-      </w:pPr>
-      <w:r>
-        <w:rPr>
-          <w:rFonts w:ascii="Trebuchet MS" w:eastAsia="Trebuchet MS" w:hAnsi="Trebuchet MS" w:cs="Trebuchet MS"/>
+          <w:rFonts w:ascii="Trebuchet MS" w:hAnsi="Trebuchet MS" w:eastAsia="Trebuchet MS" w:cs="Trebuchet MS"/>
+          <w:sz w:val="20"/>
+          <w:szCs w:val="20"/>
+        </w:rPr>
+      </w:pPr>
+      <w:r>
+        <w:rPr>
+          <w:rFonts w:ascii="Trebuchet MS" w:hAnsi="Trebuchet MS" w:eastAsia="Trebuchet MS" w:cs="Trebuchet MS"/>
           <w:sz w:val="20"/>
           <w:szCs w:val="20"/>
         </w:rPr>
@@ -649,14 +846,14 @@
           <w:numId w:val="5"/>
         </w:numPr>
         <w:rPr>
-          <w:rFonts w:ascii="Trebuchet MS" w:eastAsia="Trebuchet MS" w:hAnsi="Trebuchet MS" w:cs="Trebuchet MS"/>
-          <w:sz w:val="20"/>
-          <w:szCs w:val="20"/>
-        </w:rPr>
-      </w:pPr>
-      <w:r>
-        <w:rPr>
-          <w:rFonts w:ascii="Trebuchet MS" w:eastAsia="Trebuchet MS" w:hAnsi="Trebuchet MS" w:cs="Trebuchet MS"/>
+          <w:rFonts w:ascii="Trebuchet MS" w:hAnsi="Trebuchet MS" w:eastAsia="Trebuchet MS" w:cs="Trebuchet MS"/>
+          <w:sz w:val="20"/>
+          <w:szCs w:val="20"/>
+        </w:rPr>
+      </w:pPr>
+      <w:r>
+        <w:rPr>
+          <w:rFonts w:ascii="Trebuchet MS" w:hAnsi="Trebuchet MS" w:eastAsia="Trebuchet MS" w:cs="Trebuchet MS"/>
           <w:sz w:val="20"/>
           <w:szCs w:val="20"/>
         </w:rPr>
@@ -671,14 +868,14 @@
           <w:numId w:val="5"/>
         </w:numPr>
         <w:rPr>
-          <w:rFonts w:ascii="Trebuchet MS" w:eastAsia="Trebuchet MS" w:hAnsi="Trebuchet MS" w:cs="Trebuchet MS"/>
-          <w:sz w:val="20"/>
-          <w:szCs w:val="20"/>
-        </w:rPr>
-      </w:pPr>
-      <w:r>
-        <w:rPr>
-          <w:rFonts w:ascii="Trebuchet MS" w:eastAsia="Trebuchet MS" w:hAnsi="Trebuchet MS" w:cs="Trebuchet MS"/>
+          <w:rFonts w:ascii="Trebuchet MS" w:hAnsi="Trebuchet MS" w:eastAsia="Trebuchet MS" w:cs="Trebuchet MS"/>
+          <w:sz w:val="20"/>
+          <w:szCs w:val="20"/>
+        </w:rPr>
+      </w:pPr>
+      <w:r>
+        <w:rPr>
+          <w:rFonts w:ascii="Trebuchet MS" w:hAnsi="Trebuchet MS" w:eastAsia="Trebuchet MS" w:cs="Trebuchet MS"/>
           <w:sz w:val="20"/>
           <w:szCs w:val="20"/>
         </w:rPr>
@@ -688,14 +885,14 @@
     <w:p>
       <w:pPr>
         <w:rPr>
-          <w:rFonts w:ascii="Trebuchet MS" w:eastAsia="Trebuchet MS" w:hAnsi="Trebuchet MS" w:cs="Trebuchet MS"/>
-          <w:sz w:val="20"/>
-          <w:szCs w:val="20"/>
-        </w:rPr>
-      </w:pPr>
-      <w:r>
-        <w:rPr>
-          <w:rFonts w:ascii="Trebuchet MS" w:eastAsia="Trebuchet MS" w:hAnsi="Trebuchet MS" w:cs="Trebuchet MS"/>
+          <w:rFonts w:ascii="Trebuchet MS" w:hAnsi="Trebuchet MS" w:eastAsia="Trebuchet MS" w:cs="Trebuchet MS"/>
+          <w:sz w:val="20"/>
+          <w:szCs w:val="20"/>
+        </w:rPr>
+      </w:pPr>
+      <w:r>
+        <w:rPr>
+          <w:rFonts w:ascii="Trebuchet MS" w:hAnsi="Trebuchet MS" w:eastAsia="Trebuchet MS" w:cs="Trebuchet MS"/>
           <w:b/>
           <w:bCs/>
           <w:sz w:val="20"/>
@@ -705,7 +902,7 @@
       </w:r>
       <w:r>
         <w:rPr>
-          <w:rFonts w:ascii="Trebuchet MS" w:eastAsia="Trebuchet MS" w:hAnsi="Trebuchet MS" w:cs="Trebuchet MS"/>
+          <w:rFonts w:ascii="Trebuchet MS" w:hAnsi="Trebuchet MS" w:eastAsia="Trebuchet MS" w:cs="Trebuchet MS"/>
           <w:sz w:val="20"/>
           <w:szCs w:val="20"/>
         </w:rPr>
@@ -716,7 +913,7 @@
       </w:r>
       <w:r>
         <w:rPr>
-          <w:rFonts w:ascii="Trebuchet MS" w:eastAsia="Trebuchet MS" w:hAnsi="Trebuchet MS" w:cs="Trebuchet MS"/>
+          <w:rFonts w:ascii="Trebuchet MS" w:hAnsi="Trebuchet MS" w:eastAsia="Trebuchet MS" w:cs="Trebuchet MS"/>
           <w:b/>
           <w:bCs/>
           <w:sz w:val="20"/>
@@ -726,7 +923,7 @@
       </w:r>
       <w:r>
         <w:rPr>
-          <w:rFonts w:ascii="Trebuchet MS" w:eastAsia="Trebuchet MS" w:hAnsi="Trebuchet MS" w:cs="Trebuchet MS"/>
+          <w:rFonts w:ascii="Trebuchet MS" w:hAnsi="Trebuchet MS" w:eastAsia="Trebuchet MS" w:cs="Trebuchet MS"/>
           <w:sz w:val="20"/>
           <w:szCs w:val="20"/>
         </w:rPr>
@@ -736,7 +933,7 @@
     <w:p>
       <w:pPr>
         <w:rPr>
-          <w:rFonts w:ascii="Trebuchet MS" w:eastAsia="Trebuchet MS" w:hAnsi="Trebuchet MS" w:cs="Trebuchet MS"/>
+          <w:rFonts w:ascii="Trebuchet MS" w:hAnsi="Trebuchet MS" w:eastAsia="Trebuchet MS" w:cs="Trebuchet MS"/>
           <w:sz w:val="20"/>
           <w:szCs w:val="20"/>
         </w:rPr>
@@ -746,14 +943,14 @@
       <w:pPr>
         <w:jc w:val="center"/>
         <w:rPr>
-          <w:rFonts w:ascii="Trebuchet MS" w:eastAsia="Trebuchet MS" w:hAnsi="Trebuchet MS" w:cs="Trebuchet MS"/>
-          <w:sz w:val="20"/>
-          <w:szCs w:val="20"/>
-        </w:rPr>
-      </w:pPr>
-      <w:r>
-        <w:rPr>
-          <w:rFonts w:ascii="Trebuchet MS" w:eastAsia="Trebuchet MS" w:hAnsi="Trebuchet MS" w:cs="Trebuchet MS"/>
+          <w:rFonts w:ascii="Trebuchet MS" w:hAnsi="Trebuchet MS" w:eastAsia="Trebuchet MS" w:cs="Trebuchet MS"/>
+          <w:sz w:val="20"/>
+          <w:szCs w:val="20"/>
+        </w:rPr>
+      </w:pPr>
+      <w:r>
+        <w:rPr>
+          <w:rFonts w:ascii="Trebuchet MS" w:hAnsi="Trebuchet MS" w:eastAsia="Trebuchet MS" w:cs="Trebuchet MS"/>
           <w:b/>
           <w:bCs/>
           <w:sz w:val="20"/>
@@ -771,14 +968,14 @@
           <w:numId w:val="4"/>
         </w:numPr>
         <w:rPr>
-          <w:rFonts w:ascii="Trebuchet MS" w:eastAsia="Trebuchet MS" w:hAnsi="Trebuchet MS" w:cs="Trebuchet MS"/>
-          <w:sz w:val="20"/>
-          <w:szCs w:val="20"/>
-        </w:rPr>
-      </w:pPr>
-      <w:r>
-        <w:rPr>
-          <w:rFonts w:ascii="Trebuchet MS" w:eastAsia="Trebuchet MS" w:hAnsi="Trebuchet MS" w:cs="Trebuchet MS"/>
+          <w:rFonts w:ascii="Trebuchet MS" w:hAnsi="Trebuchet MS" w:eastAsia="Trebuchet MS" w:cs="Trebuchet MS"/>
+          <w:sz w:val="20"/>
+          <w:szCs w:val="20"/>
+        </w:rPr>
+      </w:pPr>
+      <w:r>
+        <w:rPr>
+          <w:rFonts w:ascii="Trebuchet MS" w:hAnsi="Trebuchet MS" w:eastAsia="Trebuchet MS" w:cs="Trebuchet MS"/>
           <w:sz w:val="20"/>
           <w:szCs w:val="20"/>
         </w:rPr>
@@ -800,7 +997,7 @@
       </w:pPr>
       <w:r>
         <w:rPr>
-          <w:rFonts w:ascii="Trebuchet MS" w:eastAsia="Trebuchet MS" w:hAnsi="Trebuchet MS" w:cs="Trebuchet MS"/>
+          <w:rFonts w:ascii="Trebuchet MS" w:hAnsi="Trebuchet MS" w:eastAsia="Trebuchet MS" w:cs="Trebuchet MS"/>
           <w:sz w:val="20"/>
           <w:szCs w:val="20"/>
         </w:rPr>
@@ -808,7 +1005,7 @@
       </w:r>
       <w:r>
         <w:rPr>
-          <w:rFonts w:ascii="Trebuchet MS" w:eastAsia="Trebuchet MS" w:hAnsi="Trebuchet MS" w:cs="Trebuchet MS"/>
+          <w:rFonts w:ascii="Trebuchet MS" w:hAnsi="Trebuchet MS" w:eastAsia="Trebuchet MS" w:cs="Trebuchet MS"/>
           <w:sz w:val="20"/>
           <w:szCs w:val="20"/>
           <w:lang w:val="en-US"/>
@@ -817,7 +1014,7 @@
       </w:r>
       <w:r>
         <w:rPr>
-          <w:rFonts w:ascii="Trebuchet MS" w:eastAsia="Trebuchet MS" w:hAnsi="Trebuchet MS" w:cs="Trebuchet MS"/>
+          <w:rFonts w:ascii="Trebuchet MS" w:hAnsi="Trebuchet MS" w:eastAsia="Trebuchet MS" w:cs="Trebuchet MS"/>
           <w:sz w:val="20"/>
           <w:szCs w:val="20"/>
         </w:rPr>
@@ -827,7 +1024,7 @@
     <w:p>
       <w:pPr>
         <w:rPr>
-          <w:rFonts w:ascii="Trebuchet MS" w:eastAsia="Trebuchet MS" w:hAnsi="Trebuchet MS" w:cs="Trebuchet MS"/>
+          <w:rFonts w:ascii="Trebuchet MS" w:hAnsi="Trebuchet MS" w:eastAsia="Trebuchet MS" w:cs="Trebuchet MS"/>
           <w:b/>
           <w:bCs/>
           <w:sz w:val="20"/>
@@ -837,7 +1034,7 @@
       </w:pPr>
       <w:r>
         <w:rPr>
-          <w:rFonts w:ascii="Trebuchet MS" w:eastAsia="Trebuchet MS" w:hAnsi="Trebuchet MS" w:cs="Trebuchet MS"/>
+          <w:rFonts w:ascii="Trebuchet MS" w:hAnsi="Trebuchet MS" w:eastAsia="Trebuchet MS" w:cs="Trebuchet MS"/>
           <w:b/>
           <w:bCs/>
           <w:sz w:val="20"/>
@@ -855,14 +1052,14 @@
           <w:numId w:val="2"/>
         </w:numPr>
         <w:rPr>
-          <w:rFonts w:eastAsiaTheme="minorEastAsia"/>
-          <w:sz w:val="20"/>
-          <w:szCs w:val="20"/>
-        </w:rPr>
-      </w:pPr>
-      <w:r>
-        <w:rPr>
-          <w:rFonts w:ascii="Trebuchet MS" w:eastAsia="Trebuchet MS" w:hAnsi="Trebuchet MS" w:cs="Trebuchet MS"/>
+          <w:rFonts w:eastAsia="" w:eastAsiaTheme="minorEastAsia"/>
+          <w:sz w:val="20"/>
+          <w:szCs w:val="20"/>
+        </w:rPr>
+      </w:pPr>
+      <w:r>
+        <w:rPr>
+          <w:rFonts w:ascii="Trebuchet MS" w:hAnsi="Trebuchet MS" w:eastAsia="Trebuchet MS" w:cs="Trebuchet MS"/>
           <w:sz w:val="20"/>
           <w:szCs w:val="20"/>
         </w:rPr>
@@ -883,7 +1080,7 @@
       </w:pPr>
       <w:r>
         <w:rPr>
-          <w:rFonts w:ascii="Trebuchet MS" w:eastAsia="Trebuchet MS" w:hAnsi="Trebuchet MS" w:cs="Trebuchet MS"/>
+          <w:rFonts w:ascii="Trebuchet MS" w:hAnsi="Trebuchet MS" w:eastAsia="Trebuchet MS" w:cs="Trebuchet MS"/>
           <w:sz w:val="20"/>
           <w:szCs w:val="20"/>
         </w:rPr>
@@ -897,18 +1094,41 @@
           <w:ilvl w:val="0"/>
           <w:numId w:val="2"/>
         </w:numPr>
-        <w:rPr>
-          <w:sz w:val="20"/>
-          <w:szCs w:val="20"/>
-        </w:rPr>
-      </w:pPr>
-      <w:r>
-        <w:rPr>
-          <w:rFonts w:ascii="Trebuchet MS" w:eastAsia="Trebuchet MS" w:hAnsi="Trebuchet MS" w:cs="Trebuchet MS"/>
-          <w:sz w:val="20"/>
-          <w:szCs w:val="20"/>
-        </w:rPr>
-        <w:t>Использование табличных значений формата “.csv” для хранения таблиц, индивидуализированных пользователем</w:t>
+        <w:bidi w:val="0"/>
+        <w:spacing w:before="0" w:beforeAutospacing="off" w:after="0" w:afterAutospacing="off" w:line="259" w:lineRule="auto"/>
+        <w:ind w:left="720" w:right="0" w:hanging="360"/>
+        <w:jc w:val="left"/>
+        <w:rPr>
+          <w:rFonts w:ascii="Trebuchet MS" w:hAnsi="Trebuchet MS" w:eastAsia="Trebuchet MS" w:cs="Trebuchet MS" w:asciiTheme="minorAscii" w:hAnsiTheme="minorAscii" w:eastAsiaTheme="minorAscii" w:cstheme="minorAscii"/>
+          <w:sz w:val="20"/>
+          <w:szCs w:val="20"/>
+        </w:rPr>
+      </w:pPr>
+      <w:r>
+        <w:rPr>
+          <w:rFonts w:ascii="Trebuchet MS" w:hAnsi="Trebuchet MS" w:eastAsia="Trebuchet MS" w:cs="Trebuchet MS"/>
+          <w:sz w:val="20"/>
+          <w:szCs w:val="20"/>
+        </w:rPr>
+        <w:t>Использование текстовых файлов формата “.</w:t>
+      </w:r>
+      <w:proofErr w:type="spellStart"/>
+      <w:r>
+        <w:rPr>
+          <w:rFonts w:ascii="Trebuchet MS" w:hAnsi="Trebuchet MS" w:eastAsia="Trebuchet MS" w:cs="Trebuchet MS"/>
+          <w:sz w:val="20"/>
+          <w:szCs w:val="20"/>
+        </w:rPr>
+        <w:t>txt</w:t>
+      </w:r>
+      <w:proofErr w:type="spellEnd"/>
+      <w:r>
+        <w:rPr>
+          <w:rFonts w:ascii="Trebuchet MS" w:hAnsi="Trebuchet MS" w:eastAsia="Trebuchet MS" w:cs="Trebuchet MS"/>
+          <w:sz w:val="20"/>
+          <w:szCs w:val="20"/>
+        </w:rPr>
+        <w:t>.” для сохранения вида прямоугольников для формирования в дальнейшем игровых уровней</w:t>
       </w:r>
     </w:p>
     <w:p>
@@ -918,57 +1138,87 @@
           <w:ilvl w:val="0"/>
           <w:numId w:val="2"/>
         </w:numPr>
-        <w:rPr>
-          <w:sz w:val="20"/>
-          <w:szCs w:val="20"/>
-        </w:rPr>
-      </w:pPr>
-      <w:r>
-        <w:rPr>
-          <w:rFonts w:ascii="Trebuchet MS" w:eastAsia="Trebuchet MS" w:hAnsi="Trebuchet MS" w:cs="Trebuchet MS"/>
-          <w:sz w:val="20"/>
-          <w:szCs w:val="20"/>
-        </w:rPr>
-        <w:t>Использование базы данных, с тремя таблицами</w:t>
+        <w:bidi w:val="0"/>
+        <w:spacing w:before="0" w:beforeAutospacing="off" w:after="0" w:afterAutospacing="off" w:line="259" w:lineRule="auto"/>
+        <w:ind w:left="720" w:right="0" w:hanging="360"/>
+        <w:jc w:val="left"/>
+        <w:rPr>
+          <w:sz w:val="20"/>
+          <w:szCs w:val="20"/>
+        </w:rPr>
+      </w:pPr>
+      <w:r>
+        <w:rPr>
+          <w:rFonts w:ascii="Trebuchet MS" w:hAnsi="Trebuchet MS" w:eastAsia="Trebuchet MS" w:cs="Trebuchet MS"/>
+          <w:sz w:val="20"/>
+          <w:szCs w:val="20"/>
+        </w:rPr>
+        <w:t>Использование требуемых изображения для отображения тех в графическом интерфейсе приложения</w:t>
       </w:r>
     </w:p>
     <w:p>
       <w:pPr>
         <w:jc w:val="center"/>
         <w:rPr>
-          <w:rFonts w:ascii="Trebuchet MS" w:eastAsia="Trebuchet MS" w:hAnsi="Trebuchet MS" w:cs="Trebuchet MS"/>
-          <w:b/>
-          <w:bCs/>
+          <w:rFonts w:ascii="Trebuchet MS" w:hAnsi="Trebuchet MS" w:eastAsia="Trebuchet MS" w:cs="Trebuchet MS"/>
+          <w:b w:val="1"/>
+          <w:bCs w:val="1"/>
           <w:sz w:val="20"/>
           <w:szCs w:val="20"/>
           <w:u w:val="single"/>
         </w:rPr>
       </w:pPr>
-      <w:r>
-        <w:rPr>
-          <w:rFonts w:ascii="Trebuchet MS" w:eastAsia="Trebuchet MS" w:hAnsi="Trebuchet MS" w:cs="Trebuchet MS"/>
-          <w:b/>
-          <w:bCs/>
+    </w:p>
+    <w:p>
+      <w:pPr>
+        <w:jc w:val="center"/>
+        <w:rPr>
+          <w:rFonts w:ascii="Trebuchet MS" w:hAnsi="Trebuchet MS" w:eastAsia="Trebuchet MS" w:cs="Trebuchet MS"/>
+          <w:b w:val="1"/>
+          <w:bCs w:val="1"/>
           <w:sz w:val="20"/>
           <w:szCs w:val="20"/>
           <w:u w:val="single"/>
         </w:rPr>
+      </w:pPr>
+    </w:p>
+    <w:p>
+      <w:pPr>
+        <w:jc w:val="center"/>
+        <w:rPr>
+          <w:rFonts w:ascii="Trebuchet MS" w:hAnsi="Trebuchet MS" w:eastAsia="Trebuchet MS" w:cs="Trebuchet MS"/>
+          <w:b w:val="1"/>
+          <w:bCs w:val="1"/>
+          <w:sz w:val="20"/>
+          <w:szCs w:val="20"/>
+          <w:u w:val="single"/>
+        </w:rPr>
+      </w:pPr>
+      <w:r>
+        <w:rPr>
+          <w:rFonts w:ascii="Trebuchet MS" w:hAnsi="Trebuchet MS" w:eastAsia="Trebuchet MS" w:cs="Trebuchet MS"/>
+          <w:b w:val="1"/>
+          <w:bCs w:val="1"/>
+          <w:sz w:val="20"/>
+          <w:szCs w:val="20"/>
+          <w:u w:val="single"/>
+        </w:rPr>
         <w:t>Требования к программной документации</w:t>
       </w:r>
     </w:p>
     <w:p>
       <w:pPr>
         <w:rPr>
-          <w:rFonts w:ascii="Trebuchet MS" w:eastAsia="Trebuchet MS" w:hAnsi="Trebuchet MS" w:cs="Trebuchet MS"/>
-          <w:b/>
-          <w:bCs/>
-          <w:sz w:val="20"/>
-          <w:szCs w:val="20"/>
-        </w:rPr>
-      </w:pPr>
-      <w:r>
-        <w:rPr>
-          <w:rFonts w:ascii="Trebuchet MS" w:eastAsia="Trebuchet MS" w:hAnsi="Trebuchet MS" w:cs="Trebuchet MS"/>
+          <w:rFonts w:ascii="Trebuchet MS" w:hAnsi="Trebuchet MS" w:eastAsia="Trebuchet MS" w:cs="Trebuchet MS"/>
+          <w:b/>
+          <w:bCs/>
+          <w:sz w:val="20"/>
+          <w:szCs w:val="20"/>
+        </w:rPr>
+      </w:pPr>
+      <w:r>
+        <w:rPr>
+          <w:rFonts w:ascii="Trebuchet MS" w:hAnsi="Trebuchet MS" w:eastAsia="Trebuchet MS" w:cs="Trebuchet MS"/>
           <w:b/>
           <w:bCs/>
           <w:sz w:val="20"/>
@@ -992,7 +1242,7 @@
       </w:pPr>
       <w:r>
         <w:rPr>
-          <w:rFonts w:ascii="Trebuchet MS" w:eastAsia="Trebuchet MS" w:hAnsi="Trebuchet MS" w:cs="Trebuchet MS"/>
+          <w:rFonts w:ascii="Trebuchet MS" w:hAnsi="Trebuchet MS" w:eastAsia="Trebuchet MS" w:cs="Trebuchet MS"/>
           <w:sz w:val="20"/>
           <w:szCs w:val="20"/>
         </w:rPr>
@@ -1013,7 +1263,7 @@
       </w:pPr>
       <w:r>
         <w:rPr>
-          <w:rFonts w:ascii="Trebuchet MS" w:eastAsia="Trebuchet MS" w:hAnsi="Trebuchet MS" w:cs="Trebuchet MS"/>
+          <w:rFonts w:ascii="Trebuchet MS" w:hAnsi="Trebuchet MS" w:eastAsia="Trebuchet MS" w:cs="Trebuchet MS"/>
           <w:sz w:val="20"/>
           <w:szCs w:val="20"/>
         </w:rPr>
@@ -1034,7 +1284,7 @@
       </w:pPr>
       <w:r>
         <w:rPr>
-          <w:rFonts w:ascii="Trebuchet MS" w:eastAsia="Trebuchet MS" w:hAnsi="Trebuchet MS" w:cs="Trebuchet MS"/>
+          <w:rFonts w:ascii="Trebuchet MS" w:hAnsi="Trebuchet MS" w:eastAsia="Trebuchet MS" w:cs="Trebuchet MS"/>
           <w:sz w:val="20"/>
           <w:szCs w:val="20"/>
         </w:rPr>
@@ -1055,7 +1305,7 @@
       </w:pPr>
       <w:r>
         <w:rPr>
-          <w:rFonts w:ascii="Trebuchet MS" w:eastAsia="Trebuchet MS" w:hAnsi="Trebuchet MS" w:cs="Trebuchet MS"/>
+          <w:rFonts w:ascii="Trebuchet MS" w:hAnsi="Trebuchet MS" w:eastAsia="Trebuchet MS" w:cs="Trebuchet MS"/>
           <w:sz w:val="20"/>
           <w:szCs w:val="20"/>
         </w:rPr>
@@ -1076,7 +1326,7 @@
       </w:pPr>
       <w:r>
         <w:rPr>
-          <w:rFonts w:ascii="Trebuchet MS" w:eastAsia="Trebuchet MS" w:hAnsi="Trebuchet MS" w:cs="Trebuchet MS"/>
+          <w:rFonts w:ascii="Trebuchet MS" w:hAnsi="Trebuchet MS" w:eastAsia="Trebuchet MS" w:cs="Trebuchet MS"/>
           <w:sz w:val="20"/>
           <w:szCs w:val="20"/>
         </w:rPr>
@@ -1084,7 +1334,7 @@
       </w:r>
       <w:r>
         <w:rPr>
-          <w:rFonts w:ascii="Trebuchet MS" w:eastAsia="Trebuchet MS" w:hAnsi="Trebuchet MS" w:cs="Trebuchet MS"/>
+          <w:rFonts w:ascii="Trebuchet MS" w:hAnsi="Trebuchet MS" w:eastAsia="Trebuchet MS" w:cs="Trebuchet MS"/>
           <w:sz w:val="20"/>
           <w:szCs w:val="20"/>
           <w:lang w:val="en-US"/>
@@ -1093,7 +1343,7 @@
       </w:r>
       <w:r>
         <w:rPr>
-          <w:rFonts w:ascii="Trebuchet MS" w:eastAsia="Trebuchet MS" w:hAnsi="Trebuchet MS" w:cs="Trebuchet MS"/>
+          <w:rFonts w:ascii="Trebuchet MS" w:hAnsi="Trebuchet MS" w:eastAsia="Trebuchet MS" w:cs="Trebuchet MS"/>
           <w:sz w:val="20"/>
           <w:szCs w:val="20"/>
         </w:rPr>
@@ -1101,7 +1351,7 @@
       </w:r>
       <w:r>
         <w:rPr>
-          <w:rFonts w:ascii="Trebuchet MS" w:eastAsia="Trebuchet MS" w:hAnsi="Trebuchet MS" w:cs="Trebuchet MS"/>
+          <w:rFonts w:ascii="Trebuchet MS" w:hAnsi="Trebuchet MS" w:eastAsia="Trebuchet MS" w:cs="Trebuchet MS"/>
           <w:sz w:val="20"/>
           <w:szCs w:val="20"/>
           <w:lang w:val="en-US"/>
@@ -1110,7 +1360,7 @@
       </w:r>
       <w:r>
         <w:rPr>
-          <w:rFonts w:ascii="Trebuchet MS" w:eastAsia="Trebuchet MS" w:hAnsi="Trebuchet MS" w:cs="Trebuchet MS"/>
+          <w:rFonts w:ascii="Trebuchet MS" w:hAnsi="Trebuchet MS" w:eastAsia="Trebuchet MS" w:cs="Trebuchet MS"/>
           <w:sz w:val="20"/>
           <w:szCs w:val="20"/>
         </w:rPr>
@@ -1118,7 +1368,7 @@
       </w:r>
       <w:r>
         <w:rPr>
-          <w:rFonts w:ascii="Trebuchet MS" w:eastAsia="Trebuchet MS" w:hAnsi="Trebuchet MS" w:cs="Trebuchet MS"/>
+          <w:rFonts w:ascii="Trebuchet MS" w:hAnsi="Trebuchet MS" w:eastAsia="Trebuchet MS" w:cs="Trebuchet MS"/>
           <w:sz w:val="20"/>
           <w:szCs w:val="20"/>
           <w:lang w:val="en-US"/>
@@ -1127,7 +1377,7 @@
       </w:r>
       <w:r>
         <w:rPr>
-          <w:rFonts w:ascii="Trebuchet MS" w:eastAsia="Trebuchet MS" w:hAnsi="Trebuchet MS" w:cs="Trebuchet MS"/>
+          <w:rFonts w:ascii="Trebuchet MS" w:hAnsi="Trebuchet MS" w:eastAsia="Trebuchet MS" w:cs="Trebuchet MS"/>
           <w:sz w:val="20"/>
           <w:szCs w:val="20"/>
         </w:rPr>
@@ -1138,7 +1388,7 @@
       <w:pPr>
         <w:jc w:val="center"/>
         <w:rPr>
-          <w:rFonts w:ascii="Trebuchet MS" w:eastAsia="Trebuchet MS" w:hAnsi="Trebuchet MS" w:cs="Trebuchet MS"/>
+          <w:rFonts w:ascii="Trebuchet MS" w:hAnsi="Trebuchet MS" w:eastAsia="Trebuchet MS" w:cs="Trebuchet MS"/>
           <w:b/>
           <w:bCs/>
           <w:sz w:val="20"/>
@@ -1151,157 +1401,14 @@
       <w:pPr>
         <w:jc w:val="center"/>
         <w:rPr>
-          <w:rFonts w:ascii="Trebuchet MS" w:eastAsia="Trebuchet MS" w:hAnsi="Trebuchet MS" w:cs="Trebuchet MS"/>
-          <w:b/>
-          <w:bCs/>
-          <w:sz w:val="20"/>
-          <w:szCs w:val="20"/>
-          <w:u w:val="single"/>
-        </w:rPr>
-      </w:pPr>
-    </w:p>
-    <w:p>
-      <w:pPr>
-        <w:jc w:val="center"/>
-        <w:rPr>
-          <w:rFonts w:ascii="Trebuchet MS" w:eastAsia="Trebuchet MS" w:hAnsi="Trebuchet MS" w:cs="Trebuchet MS"/>
-          <w:b/>
-          <w:bCs/>
-          <w:sz w:val="20"/>
-          <w:szCs w:val="20"/>
-          <w:u w:val="single"/>
-        </w:rPr>
-      </w:pPr>
-    </w:p>
-    <w:p>
-      <w:pPr>
-        <w:jc w:val="center"/>
-        <w:rPr>
-          <w:rFonts w:ascii="Trebuchet MS" w:eastAsia="Trebuchet MS" w:hAnsi="Trebuchet MS" w:cs="Trebuchet MS"/>
-          <w:b/>
-          <w:bCs/>
-          <w:sz w:val="20"/>
-          <w:szCs w:val="20"/>
-          <w:u w:val="single"/>
-        </w:rPr>
-      </w:pPr>
-    </w:p>
-    <w:p>
-      <w:pPr>
-        <w:jc w:val="center"/>
-        <w:rPr>
-          <w:rFonts w:ascii="Trebuchet MS" w:eastAsia="Trebuchet MS" w:hAnsi="Trebuchet MS" w:cs="Trebuchet MS"/>
-          <w:b/>
-          <w:bCs/>
-          <w:sz w:val="20"/>
-          <w:szCs w:val="20"/>
-          <w:u w:val="single"/>
-        </w:rPr>
-      </w:pPr>
-    </w:p>
-    <w:p>
-      <w:pPr>
-        <w:jc w:val="center"/>
-        <w:rPr>
-          <w:rFonts w:ascii="Trebuchet MS" w:eastAsia="Trebuchet MS" w:hAnsi="Trebuchet MS" w:cs="Trebuchet MS"/>
-          <w:b/>
-          <w:bCs/>
-          <w:sz w:val="20"/>
-          <w:szCs w:val="20"/>
-          <w:u w:val="single"/>
-        </w:rPr>
-      </w:pPr>
-    </w:p>
-    <w:p>
-      <w:pPr>
-        <w:jc w:val="center"/>
-        <w:rPr>
-          <w:rFonts w:ascii="Trebuchet MS" w:eastAsia="Trebuchet MS" w:hAnsi="Trebuchet MS" w:cs="Trebuchet MS"/>
-          <w:b/>
-          <w:bCs/>
-          <w:sz w:val="20"/>
-          <w:szCs w:val="20"/>
-          <w:u w:val="single"/>
-        </w:rPr>
-      </w:pPr>
-    </w:p>
-    <w:p>
-      <w:pPr>
-        <w:jc w:val="center"/>
-        <w:rPr>
-          <w:rFonts w:ascii="Trebuchet MS" w:eastAsia="Trebuchet MS" w:hAnsi="Trebuchet MS" w:cs="Trebuchet MS"/>
-          <w:b/>
-          <w:bCs/>
-          <w:sz w:val="20"/>
-          <w:szCs w:val="20"/>
-          <w:u w:val="single"/>
-        </w:rPr>
-      </w:pPr>
-    </w:p>
-    <w:p>
-      <w:pPr>
-        <w:jc w:val="center"/>
-        <w:rPr>
-          <w:rFonts w:ascii="Trebuchet MS" w:eastAsia="Trebuchet MS" w:hAnsi="Trebuchet MS" w:cs="Trebuchet MS"/>
-          <w:b/>
-          <w:bCs/>
-          <w:sz w:val="20"/>
-          <w:szCs w:val="20"/>
-          <w:u w:val="single"/>
-        </w:rPr>
-      </w:pPr>
-    </w:p>
-    <w:p>
-      <w:pPr>
-        <w:jc w:val="center"/>
-        <w:rPr>
-          <w:rFonts w:ascii="Trebuchet MS" w:eastAsia="Trebuchet MS" w:hAnsi="Trebuchet MS" w:cs="Trebuchet MS"/>
-          <w:b/>
-          <w:bCs/>
-          <w:sz w:val="20"/>
-          <w:szCs w:val="20"/>
-          <w:u w:val="single"/>
-        </w:rPr>
-      </w:pPr>
-    </w:p>
-    <w:p>
-      <w:pPr>
-        <w:jc w:val="center"/>
-        <w:rPr>
-          <w:rFonts w:ascii="Trebuchet MS" w:eastAsia="Trebuchet MS" w:hAnsi="Trebuchet MS" w:cs="Trebuchet MS"/>
-          <w:b/>
-          <w:bCs/>
-          <w:sz w:val="20"/>
-          <w:szCs w:val="20"/>
-          <w:u w:val="single"/>
-        </w:rPr>
-      </w:pPr>
-    </w:p>
-    <w:p>
-      <w:pPr>
-        <w:jc w:val="center"/>
-        <w:rPr>
-          <w:rFonts w:ascii="Trebuchet MS" w:eastAsia="Trebuchet MS" w:hAnsi="Trebuchet MS" w:cs="Trebuchet MS"/>
-          <w:b/>
-          <w:bCs/>
-          <w:sz w:val="20"/>
-          <w:szCs w:val="20"/>
-          <w:u w:val="single"/>
-        </w:rPr>
-      </w:pPr>
-    </w:p>
-    <w:p>
-      <w:pPr>
-        <w:jc w:val="center"/>
-        <w:rPr>
-          <w:rFonts w:ascii="Trebuchet MS" w:eastAsia="Trebuchet MS" w:hAnsi="Trebuchet MS" w:cs="Trebuchet MS"/>
-          <w:sz w:val="20"/>
-          <w:szCs w:val="20"/>
-        </w:rPr>
-      </w:pPr>
-      <w:r>
-        <w:rPr>
-          <w:rFonts w:ascii="Trebuchet MS" w:eastAsia="Trebuchet MS" w:hAnsi="Trebuchet MS" w:cs="Trebuchet MS"/>
+          <w:rFonts w:ascii="Trebuchet MS" w:hAnsi="Trebuchet MS" w:eastAsia="Trebuchet MS" w:cs="Trebuchet MS"/>
+          <w:sz w:val="20"/>
+          <w:szCs w:val="20"/>
+        </w:rPr>
+      </w:pPr>
+      <w:r>
+        <w:rPr>
+          <w:rFonts w:ascii="Trebuchet MS" w:hAnsi="Trebuchet MS" w:eastAsia="Trebuchet MS" w:cs="Trebuchet MS"/>
           <w:b/>
           <w:bCs/>
           <w:sz w:val="20"/>
@@ -1320,18 +1427,18 @@
           <w:numId w:val="3"/>
         </w:numPr>
         <w:rPr>
-          <w:rFonts w:eastAsiaTheme="minorEastAsia"/>
-          <w:sz w:val="20"/>
-          <w:szCs w:val="20"/>
-        </w:rPr>
-      </w:pPr>
-      <w:r>
-        <w:rPr>
-          <w:rFonts w:ascii="Trebuchet MS" w:eastAsia="Trebuchet MS" w:hAnsi="Trebuchet MS" w:cs="Trebuchet MS"/>
-          <w:sz w:val="20"/>
-          <w:szCs w:val="20"/>
-        </w:rPr>
-        <w:t>Разработка окна приложения, включающего в себя возможность создания аккаунта или использования уже ранее созданного с сохранением прогресса прохождения игры, а также очищения собственного прогресса при желании</w:t>
+          <w:rFonts w:eastAsia="" w:eastAsiaTheme="minorEastAsia"/>
+          <w:sz w:val="20"/>
+          <w:szCs w:val="20"/>
+        </w:rPr>
+      </w:pPr>
+      <w:r>
+        <w:rPr>
+          <w:rFonts w:ascii="Trebuchet MS" w:hAnsi="Trebuchet MS" w:eastAsia="Trebuchet MS" w:cs="Trebuchet MS"/>
+          <w:sz w:val="20"/>
+          <w:szCs w:val="20"/>
+        </w:rPr>
+        <w:t>Разработка стартового окна приложения, включающего в себя возможности выбора новой игры или загрузки сохранённой игры</w:t>
       </w:r>
     </w:p>
     <w:p>
@@ -1342,50 +1449,17 @@
           <w:numId w:val="3"/>
         </w:numPr>
         <w:rPr>
-          <w:rFonts w:eastAsiaTheme="minorEastAsia"/>
-          <w:sz w:val="20"/>
-          <w:szCs w:val="20"/>
-        </w:rPr>
-      </w:pPr>
-      <w:r>
-        <w:rPr>
-          <w:rFonts w:ascii="Trebuchet MS" w:eastAsia="Trebuchet MS" w:hAnsi="Trebuchet MS" w:cs="Trebuchet MS"/>
-          <w:sz w:val="20"/>
-          <w:szCs w:val="20"/>
-        </w:rPr>
-        <w:t xml:space="preserve">Разработка самих колоний в игре, а также отображения в них населения, в том числе и роста населения за некоторую единицу реального времени (игровой </w:t>
-      </w:r>
-      <w:r>
-        <w:rPr>
-          <w:rFonts w:ascii="Trebuchet MS" w:eastAsia="Trebuchet MS" w:hAnsi="Trebuchet MS" w:cs="Trebuchet MS"/>
-          <w:sz w:val="20"/>
-          <w:szCs w:val="20"/>
-        </w:rPr>
-        <w:t>“</w:t>
-      </w:r>
-      <w:r>
-        <w:rPr>
-          <w:rFonts w:ascii="Trebuchet MS" w:eastAsia="Trebuchet MS" w:hAnsi="Trebuchet MS" w:cs="Trebuchet MS"/>
-          <w:sz w:val="20"/>
-          <w:szCs w:val="20"/>
-        </w:rPr>
-        <w:t>тик</w:t>
-      </w:r>
-      <w:r>
-        <w:rPr>
-          <w:rFonts w:ascii="Trebuchet MS" w:eastAsia="Trebuchet MS" w:hAnsi="Trebuchet MS" w:cs="Trebuchet MS"/>
-          <w:sz w:val="20"/>
-          <w:szCs w:val="20"/>
-        </w:rPr>
-        <w:t>”</w:t>
-      </w:r>
-      <w:r>
-        <w:rPr>
-          <w:rFonts w:ascii="Trebuchet MS" w:eastAsia="Trebuchet MS" w:hAnsi="Trebuchet MS" w:cs="Trebuchet MS"/>
-          <w:sz w:val="20"/>
-          <w:szCs w:val="20"/>
-        </w:rPr>
-        <w:t>)</w:t>
+          <w:sz w:val="20"/>
+          <w:szCs w:val="20"/>
+        </w:rPr>
+      </w:pPr>
+      <w:r>
+        <w:rPr>
+          <w:rFonts w:ascii="Trebuchet MS" w:hAnsi="Trebuchet MS" w:eastAsia="Trebuchet MS" w:cs="Trebuchet MS"/>
+          <w:sz w:val="20"/>
+          <w:szCs w:val="20"/>
+        </w:rPr>
+        <w:t>Разработка непосредственно визуализации идеи, описанной ранее, для графического интерфейса</w:t>
       </w:r>
     </w:p>
     <w:p>
@@ -1403,11 +1477,43 @@
       </w:pPr>
       <w:r>
         <w:rPr>
-          <w:rFonts w:ascii="Trebuchet MS" w:eastAsia="Trebuchet MS" w:hAnsi="Trebuchet MS" w:cs="Trebuchet MS"/>
-          <w:sz w:val="20"/>
-          <w:szCs w:val="20"/>
-        </w:rPr>
-        <w:t>Разработка на данный момент простейшего искусственного интеллекта, который сможет взаимодействовать с пользователем в игре</w:t>
+          <w:rFonts w:ascii="Trebuchet MS" w:hAnsi="Trebuchet MS" w:eastAsia="Trebuchet MS" w:cs="Trebuchet MS"/>
+          <w:sz w:val="20"/>
+          <w:szCs w:val="20"/>
+        </w:rPr>
+        <w:t xml:space="preserve">Разработка самих колоний в игре, а также отображения в них населения, в том числе и роста населения за некоторую единицу реального времени (игровой </w:t>
+      </w:r>
+      <w:r>
+        <w:rPr>
+          <w:rFonts w:ascii="Trebuchet MS" w:hAnsi="Trebuchet MS" w:eastAsia="Trebuchet MS" w:cs="Trebuchet MS"/>
+          <w:sz w:val="20"/>
+          <w:szCs w:val="20"/>
+        </w:rPr>
+        <w:t>“</w:t>
+      </w:r>
+      <w:r>
+        <w:rPr>
+          <w:rFonts w:ascii="Trebuchet MS" w:hAnsi="Trebuchet MS" w:eastAsia="Trebuchet MS" w:cs="Trebuchet MS"/>
+          <w:sz w:val="20"/>
+          <w:szCs w:val="20"/>
+        </w:rPr>
+        <w:t>тик</w:t>
+      </w:r>
+      <w:r>
+        <w:rPr>
+          <w:rFonts w:ascii="Trebuchet MS" w:hAnsi="Trebuchet MS" w:eastAsia="Trebuchet MS" w:cs="Trebuchet MS"/>
+          <w:sz w:val="20"/>
+          <w:szCs w:val="20"/>
+        </w:rPr>
+        <w:t>”</w:t>
+      </w:r>
+      <w:r>
+        <w:rPr>
+          <w:rFonts w:ascii="Trebuchet MS" w:hAnsi="Trebuchet MS" w:eastAsia="Trebuchet MS" w:cs="Trebuchet MS"/>
+          <w:sz w:val="20"/>
+          <w:szCs w:val="20"/>
+        </w:rPr>
+        <w:t>)</w:t>
       </w:r>
     </w:p>
     <w:p>
@@ -1425,11 +1531,11 @@
       </w:pPr>
       <w:r>
         <w:rPr>
-          <w:rFonts w:ascii="Trebuchet MS" w:eastAsia="Trebuchet MS" w:hAnsi="Trebuchet MS" w:cs="Trebuchet MS"/>
-          <w:sz w:val="20"/>
-          <w:szCs w:val="20"/>
-        </w:rPr>
-        <w:t>Разработка возможности выбора сложности в игре (первая сложность представляет собой полное отсутствие соперника, как такового, с возможностью победить без всяких затруднений; вторая сложность же использует ранее сделанный искусственный интеллект для игры против реального пользователя)</w:t>
+          <w:rFonts w:ascii="Trebuchet MS" w:hAnsi="Trebuchet MS" w:eastAsia="Trebuchet MS" w:cs="Trebuchet MS"/>
+          <w:sz w:val="20"/>
+          <w:szCs w:val="20"/>
+        </w:rPr>
+        <w:t>Разработка на данный момент простейшего искусственного интеллекта, который сможет взаимодействовать с пользователем в игре</w:t>
       </w:r>
     </w:p>
     <w:p>
@@ -1447,11 +1553,11 @@
       </w:pPr>
       <w:r>
         <w:rPr>
-          <w:rFonts w:ascii="Trebuchet MS" w:eastAsia="Trebuchet MS" w:hAnsi="Trebuchet MS" w:cs="Trebuchet MS"/>
-          <w:sz w:val="20"/>
-          <w:szCs w:val="20"/>
-        </w:rPr>
-        <w:t>Разработка существования двух соперников в виде игровых ботов (представителей искусственного интеллекта, ранее сделанного)</w:t>
+          <w:rFonts w:ascii="Trebuchet MS" w:hAnsi="Trebuchet MS" w:eastAsia="Trebuchet MS" w:cs="Trebuchet MS"/>
+          <w:sz w:val="20"/>
+          <w:szCs w:val="20"/>
+        </w:rPr>
+        <w:t>Разработка возможности выбора сложности в игре (первая сложность представляет собой полное отсутствие соперника, как такового, с возможностью победить без всяких затруднений; вторая сложность же использует ранее сделанный искусственный интеллект для игры против реального пользователя)</w:t>
       </w:r>
     </w:p>
     <w:p>
@@ -1469,11 +1575,11 @@
       </w:pPr>
       <w:r>
         <w:rPr>
-          <w:rFonts w:ascii="Trebuchet MS" w:eastAsia="Trebuchet MS" w:hAnsi="Trebuchet MS" w:cs="Trebuchet MS"/>
-          <w:sz w:val="20"/>
-          <w:szCs w:val="20"/>
-        </w:rPr>
-        <w:t>Разработка дальнейших уровней для игры, отличающихся по своему внешнему виду от предыдущих</w:t>
+          <w:rFonts w:ascii="Trebuchet MS" w:hAnsi="Trebuchet MS" w:eastAsia="Trebuchet MS" w:cs="Trebuchet MS"/>
+          <w:sz w:val="20"/>
+          <w:szCs w:val="20"/>
+        </w:rPr>
+        <w:t>Разработка существования двух соперников в виде игровых ботов (представителей искусственного интеллекта, ранее сделанного)</w:t>
       </w:r>
     </w:p>
     <w:p>
@@ -1491,11 +1597,11 @@
       </w:pPr>
       <w:r>
         <w:rPr>
-          <w:rFonts w:ascii="Trebuchet MS" w:eastAsia="Trebuchet MS" w:hAnsi="Trebuchet MS" w:cs="Trebuchet MS"/>
-          <w:sz w:val="20"/>
-          <w:szCs w:val="20"/>
-        </w:rPr>
-        <w:t>Предоставление описание и технического задания преподавателю</w:t>
+          <w:rFonts w:ascii="Trebuchet MS" w:hAnsi="Trebuchet MS" w:eastAsia="Trebuchet MS" w:cs="Trebuchet MS"/>
+          <w:sz w:val="20"/>
+          <w:szCs w:val="20"/>
+        </w:rPr>
+        <w:t>Разработка дальнейших уровней для игры, отличающихся по своему внешнему виду от предыдущих</w:t>
       </w:r>
     </w:p>
     <w:p>
@@ -1513,19 +1619,11 @@
       </w:pPr>
       <w:r>
         <w:rPr>
-          <w:rFonts w:ascii="Trebuchet MS" w:eastAsia="Trebuchet MS" w:hAnsi="Trebuchet MS" w:cs="Trebuchet MS"/>
-          <w:sz w:val="20"/>
-          <w:szCs w:val="20"/>
-        </w:rPr>
-        <w:t>Предоставление сам</w:t>
-      </w:r>
-      <w:r>
-        <w:rPr>
-          <w:rFonts w:ascii="Trebuchet MS" w:eastAsia="Trebuchet MS" w:hAnsi="Trebuchet MS" w:cs="Trebuchet MS"/>
-          <w:sz w:val="20"/>
-          <w:szCs w:val="20"/>
-        </w:rPr>
-        <w:t>ой программы, работающей на 20%</w:t>
+          <w:rFonts w:ascii="Trebuchet MS" w:hAnsi="Trebuchet MS" w:eastAsia="Trebuchet MS" w:cs="Trebuchet MS"/>
+          <w:sz w:val="20"/>
+          <w:szCs w:val="20"/>
+        </w:rPr>
+        <w:t>Предоставление описание и технического задания преподавателю</w:t>
       </w:r>
     </w:p>
     <w:p>
@@ -1543,19 +1641,19 @@
       </w:pPr>
       <w:r>
         <w:rPr>
-          <w:rFonts w:ascii="Trebuchet MS" w:eastAsia="Trebuchet MS" w:hAnsi="Trebuchet MS" w:cs="Trebuchet MS"/>
-          <w:sz w:val="20"/>
-          <w:szCs w:val="20"/>
-        </w:rPr>
-        <w:t>Предоставление самой программы, работающей</w:t>
-      </w:r>
-      <w:r>
-        <w:rPr>
-          <w:rFonts w:ascii="Trebuchet MS" w:eastAsia="Trebuchet MS" w:hAnsi="Trebuchet MS" w:cs="Trebuchet MS"/>
-          <w:sz w:val="20"/>
-          <w:szCs w:val="20"/>
-        </w:rPr>
-        <w:t xml:space="preserve"> на 50%</w:t>
+          <w:rFonts w:ascii="Trebuchet MS" w:hAnsi="Trebuchet MS" w:eastAsia="Trebuchet MS" w:cs="Trebuchet MS"/>
+          <w:sz w:val="20"/>
+          <w:szCs w:val="20"/>
+        </w:rPr>
+        <w:t>Предоставление сам</w:t>
+      </w:r>
+      <w:r>
+        <w:rPr>
+          <w:rFonts w:ascii="Trebuchet MS" w:hAnsi="Trebuchet MS" w:eastAsia="Trebuchet MS" w:cs="Trebuchet MS"/>
+          <w:sz w:val="20"/>
+          <w:szCs w:val="20"/>
+        </w:rPr>
+        <w:t>ой программы, работающей на 20%</w:t>
       </w:r>
     </w:p>
     <w:p>
@@ -1573,19 +1671,19 @@
       </w:pPr>
       <w:r>
         <w:rPr>
-          <w:rFonts w:ascii="Trebuchet MS" w:eastAsia="Trebuchet MS" w:hAnsi="Trebuchet MS" w:cs="Trebuchet MS"/>
-          <w:sz w:val="20"/>
-          <w:szCs w:val="20"/>
-        </w:rPr>
-        <w:t xml:space="preserve">Предоставление самой </w:t>
-      </w:r>
-      <w:r>
-        <w:rPr>
-          <w:rFonts w:ascii="Trebuchet MS" w:eastAsia="Trebuchet MS" w:hAnsi="Trebuchet MS" w:cs="Trebuchet MS"/>
-          <w:sz w:val="20"/>
-          <w:szCs w:val="20"/>
-        </w:rPr>
-        <w:t>программы, работающей на 80%</w:t>
+          <w:rFonts w:ascii="Trebuchet MS" w:hAnsi="Trebuchet MS" w:eastAsia="Trebuchet MS" w:cs="Trebuchet MS"/>
+          <w:sz w:val="20"/>
+          <w:szCs w:val="20"/>
+        </w:rPr>
+        <w:t>Предоставление самой программы, работающей</w:t>
+      </w:r>
+      <w:r>
+        <w:rPr>
+          <w:rFonts w:ascii="Trebuchet MS" w:hAnsi="Trebuchet MS" w:eastAsia="Trebuchet MS" w:cs="Trebuchet MS"/>
+          <w:sz w:val="20"/>
+          <w:szCs w:val="20"/>
+        </w:rPr>
+        <w:t xml:space="preserve"> на 50%</w:t>
       </w:r>
     </w:p>
     <w:p>
@@ -1603,7 +1701,37 @@
       </w:pPr>
       <w:r>
         <w:rPr>
-          <w:rFonts w:ascii="Trebuchet MS" w:eastAsia="Trebuchet MS" w:hAnsi="Trebuchet MS" w:cs="Trebuchet MS"/>
+          <w:rFonts w:ascii="Trebuchet MS" w:hAnsi="Trebuchet MS" w:eastAsia="Trebuchet MS" w:cs="Trebuchet MS"/>
+          <w:sz w:val="20"/>
+          <w:szCs w:val="20"/>
+        </w:rPr>
+        <w:t xml:space="preserve">Предоставление самой </w:t>
+      </w:r>
+      <w:r>
+        <w:rPr>
+          <w:rFonts w:ascii="Trebuchet MS" w:hAnsi="Trebuchet MS" w:eastAsia="Trebuchet MS" w:cs="Trebuchet MS"/>
+          <w:sz w:val="20"/>
+          <w:szCs w:val="20"/>
+        </w:rPr>
+        <w:t>программы, работающей на 80%</w:t>
+      </w:r>
+    </w:p>
+    <w:p>
+      <w:pPr>
+        <w:pStyle w:val="a3"/>
+        <w:numPr>
+          <w:ilvl w:val="0"/>
+          <w:numId w:val="3"/>
+        </w:numPr>
+        <w:rPr>
+          <w:rFonts w:eastAsiaTheme="minorEastAsia"/>
+          <w:sz w:val="20"/>
+          <w:szCs w:val="20"/>
+        </w:rPr>
+      </w:pPr>
+      <w:r>
+        <w:rPr>
+          <w:rFonts w:ascii="Trebuchet MS" w:hAnsi="Trebuchet MS" w:eastAsia="Trebuchet MS" w:cs="Trebuchet MS"/>
           <w:sz w:val="20"/>
           <w:szCs w:val="20"/>
         </w:rPr>
@@ -1614,14 +1742,14 @@
       <w:pPr>
         <w:jc w:val="center"/>
         <w:rPr>
-          <w:rFonts w:ascii="Trebuchet MS" w:eastAsia="Trebuchet MS" w:hAnsi="Trebuchet MS" w:cs="Trebuchet MS"/>
-          <w:sz w:val="20"/>
-          <w:szCs w:val="20"/>
-        </w:rPr>
-      </w:pPr>
-      <w:r>
-        <w:rPr>
-          <w:rFonts w:ascii="Trebuchet MS" w:eastAsia="Trebuchet MS" w:hAnsi="Trebuchet MS" w:cs="Trebuchet MS"/>
+          <w:rFonts w:ascii="Trebuchet MS" w:hAnsi="Trebuchet MS" w:eastAsia="Trebuchet MS" w:cs="Trebuchet MS"/>
+          <w:sz w:val="20"/>
+          <w:szCs w:val="20"/>
+        </w:rPr>
+      </w:pPr>
+      <w:r>
+        <w:rPr>
+          <w:rFonts w:ascii="Trebuchet MS" w:hAnsi="Trebuchet MS" w:eastAsia="Trebuchet MS" w:cs="Trebuchet MS"/>
           <w:b/>
           <w:bCs/>
           <w:sz w:val="20"/>
@@ -1634,14 +1762,14 @@
     <w:p>
       <w:pPr>
         <w:rPr>
-          <w:rFonts w:ascii="Trebuchet MS" w:eastAsia="Trebuchet MS" w:hAnsi="Trebuchet MS" w:cs="Trebuchet MS"/>
-          <w:sz w:val="20"/>
-          <w:szCs w:val="20"/>
-        </w:rPr>
-      </w:pPr>
-      <w:r>
-        <w:rPr>
-          <w:rFonts w:ascii="Trebuchet MS" w:eastAsia="Trebuchet MS" w:hAnsi="Trebuchet MS" w:cs="Trebuchet MS"/>
+          <w:rFonts w:ascii="Trebuchet MS" w:hAnsi="Trebuchet MS" w:eastAsia="Trebuchet MS" w:cs="Trebuchet MS"/>
+          <w:sz w:val="20"/>
+          <w:szCs w:val="20"/>
+        </w:rPr>
+      </w:pPr>
+      <w:r>
+        <w:rPr>
+          <w:rFonts w:ascii="Trebuchet MS" w:hAnsi="Trebuchet MS" w:eastAsia="Trebuchet MS" w:cs="Trebuchet MS"/>
           <w:b/>
           <w:bCs/>
           <w:sz w:val="20"/>
@@ -1651,7 +1779,7 @@
       </w:r>
       <w:r>
         <w:rPr>
-          <w:rFonts w:ascii="Trebuchet MS" w:eastAsia="Trebuchet MS" w:hAnsi="Trebuchet MS" w:cs="Trebuchet MS"/>
+          <w:rFonts w:ascii="Trebuchet MS" w:hAnsi="Trebuchet MS" w:eastAsia="Trebuchet MS" w:cs="Trebuchet MS"/>
           <w:b/>
           <w:bCs/>
           <w:sz w:val="20"/>
@@ -1661,7 +1789,7 @@
       </w:r>
       <w:r>
         <w:rPr>
-          <w:rFonts w:ascii="Trebuchet MS" w:eastAsia="Trebuchet MS" w:hAnsi="Trebuchet MS" w:cs="Trebuchet MS"/>
+          <w:rFonts w:ascii="Trebuchet MS" w:hAnsi="Trebuchet MS" w:eastAsia="Trebuchet MS" w:cs="Trebuchet MS"/>
           <w:b/>
           <w:bCs/>
           <w:sz w:val="20"/>
@@ -1671,7 +1799,7 @@
       </w:r>
       <w:r>
         <w:rPr>
-          <w:rFonts w:ascii="Trebuchet MS" w:eastAsia="Trebuchet MS" w:hAnsi="Trebuchet MS" w:cs="Trebuchet MS"/>
+          <w:rFonts w:ascii="Trebuchet MS" w:hAnsi="Trebuchet MS" w:eastAsia="Trebuchet MS" w:cs="Trebuchet MS"/>
           <w:sz w:val="20"/>
           <w:szCs w:val="20"/>
         </w:rPr>
@@ -1682,7 +1810,7 @@
       </w:r>
       <w:r>
         <w:rPr>
-          <w:rFonts w:ascii="Trebuchet MS" w:eastAsia="Trebuchet MS" w:hAnsi="Trebuchet MS" w:cs="Trebuchet MS"/>
+          <w:rFonts w:ascii="Trebuchet MS" w:hAnsi="Trebuchet MS" w:eastAsia="Trebuchet MS" w:cs="Trebuchet MS"/>
           <w:b/>
           <w:bCs/>
           <w:sz w:val="20"/>
@@ -1692,7 +1820,7 @@
       </w:r>
       <w:r>
         <w:rPr>
-          <w:rFonts w:ascii="Trebuchet MS" w:eastAsia="Trebuchet MS" w:hAnsi="Trebuchet MS" w:cs="Trebuchet MS"/>
+          <w:rFonts w:ascii="Trebuchet MS" w:hAnsi="Trebuchet MS" w:eastAsia="Trebuchet MS" w:cs="Trebuchet MS"/>
           <w:b/>
           <w:bCs/>
           <w:sz w:val="20"/>
@@ -1702,7 +1830,7 @@
       </w:r>
       <w:r>
         <w:rPr>
-          <w:rFonts w:ascii="Trebuchet MS" w:eastAsia="Trebuchet MS" w:hAnsi="Trebuchet MS" w:cs="Trebuchet MS"/>
+          <w:rFonts w:ascii="Trebuchet MS" w:hAnsi="Trebuchet MS" w:eastAsia="Trebuchet MS" w:cs="Trebuchet MS"/>
           <w:b/>
           <w:bCs/>
           <w:sz w:val="20"/>
@@ -1712,7 +1840,7 @@
       </w:r>
       <w:r>
         <w:rPr>
-          <w:rFonts w:ascii="Trebuchet MS" w:eastAsia="Trebuchet MS" w:hAnsi="Trebuchet MS" w:cs="Trebuchet MS"/>
+          <w:rFonts w:ascii="Trebuchet MS" w:hAnsi="Trebuchet MS" w:eastAsia="Trebuchet MS" w:cs="Trebuchet MS"/>
           <w:sz w:val="20"/>
           <w:szCs w:val="20"/>
         </w:rPr>
@@ -1722,16 +1850,16 @@
     <w:p>
       <w:pPr>
         <w:rPr>
-          <w:rFonts w:ascii="Trebuchet MS" w:eastAsia="Trebuchet MS" w:hAnsi="Trebuchet MS" w:cs="Trebuchet MS"/>
-          <w:sz w:val="20"/>
-          <w:szCs w:val="20"/>
-        </w:rPr>
-      </w:pPr>
-    </w:p>
-    <w:p>
-      <w:pPr>
-        <w:rPr>
-          <w:rFonts w:ascii="Trebuchet MS" w:eastAsia="Trebuchet MS" w:hAnsi="Trebuchet MS" w:cs="Trebuchet MS"/>
+          <w:rFonts w:ascii="Trebuchet MS" w:hAnsi="Trebuchet MS" w:eastAsia="Trebuchet MS" w:cs="Trebuchet MS"/>
+          <w:sz w:val="20"/>
+          <w:szCs w:val="20"/>
+        </w:rPr>
+      </w:pPr>
+    </w:p>
+    <w:p>
+      <w:pPr>
+        <w:rPr>
+          <w:rFonts w:ascii="Trebuchet MS" w:hAnsi="Trebuchet MS" w:eastAsia="Trebuchet MS" w:cs="Trebuchet MS"/>
           <w:sz w:val="20"/>
           <w:szCs w:val="20"/>
         </w:rPr>
@@ -1740,7 +1868,7 @@
     <w:sectPr>
       <w:headerReference w:type="default" r:id="rId7"/>
       <w:footerReference w:type="default" r:id="rId8"/>
-      <w:pgSz w:w="11906" w:h="16838"/>
+      <w:pgSz w:w="11906" w:h="16838" w:orient="portrait"/>
       <w:pgMar w:top="1440" w:right="1440" w:bottom="1440" w:left="1440" w:header="720" w:footer="720" w:gutter="0"/>
       <w:cols w:space="720"/>
       <w:docGrid w:linePitch="360"/>
@@ -1950,7 +2078,7 @@
         <w:ind w:left="720" w:hanging="360"/>
       </w:pPr>
       <w:rPr>
-        <w:rFonts w:ascii="Symbol" w:hAnsi="Symbol" w:hint="default"/>
+        <w:rFonts w:hint="default" w:ascii="Symbol" w:hAnsi="Symbol"/>
       </w:rPr>
     </w:lvl>
     <w:lvl w:ilvl="1" w:tplc="4B821D76">
@@ -1962,7 +2090,7 @@
         <w:ind w:left="1440" w:hanging="360"/>
       </w:pPr>
       <w:rPr>
-        <w:rFonts w:ascii="Courier New" w:hAnsi="Courier New" w:hint="default"/>
+        <w:rFonts w:hint="default" w:ascii="Courier New" w:hAnsi="Courier New"/>
       </w:rPr>
     </w:lvl>
     <w:lvl w:ilvl="2" w:tplc="7C184202">
@@ -1974,7 +2102,7 @@
         <w:ind w:left="2160" w:hanging="360"/>
       </w:pPr>
       <w:rPr>
-        <w:rFonts w:ascii="Wingdings" w:hAnsi="Wingdings" w:hint="default"/>
+        <w:rFonts w:hint="default" w:ascii="Wingdings" w:hAnsi="Wingdings"/>
       </w:rPr>
     </w:lvl>
     <w:lvl w:ilvl="3" w:tplc="C518A616">
@@ -1986,7 +2114,7 @@
         <w:ind w:left="2880" w:hanging="360"/>
       </w:pPr>
       <w:rPr>
-        <w:rFonts w:ascii="Symbol" w:hAnsi="Symbol" w:hint="default"/>
+        <w:rFonts w:hint="default" w:ascii="Symbol" w:hAnsi="Symbol"/>
       </w:rPr>
     </w:lvl>
     <w:lvl w:ilvl="4" w:tplc="48F4351A">
@@ -1998,7 +2126,7 @@
         <w:ind w:left="3600" w:hanging="360"/>
       </w:pPr>
       <w:rPr>
-        <w:rFonts w:ascii="Courier New" w:hAnsi="Courier New" w:hint="default"/>
+        <w:rFonts w:hint="default" w:ascii="Courier New" w:hAnsi="Courier New"/>
       </w:rPr>
     </w:lvl>
     <w:lvl w:ilvl="5" w:tplc="8D124E52">
@@ -2010,7 +2138,7 @@
         <w:ind w:left="4320" w:hanging="360"/>
       </w:pPr>
       <w:rPr>
-        <w:rFonts w:ascii="Wingdings" w:hAnsi="Wingdings" w:hint="default"/>
+        <w:rFonts w:hint="default" w:ascii="Wingdings" w:hAnsi="Wingdings"/>
       </w:rPr>
     </w:lvl>
     <w:lvl w:ilvl="6" w:tplc="1ED637CA">
@@ -2022,7 +2150,7 @@
         <w:ind w:left="5040" w:hanging="360"/>
       </w:pPr>
       <w:rPr>
-        <w:rFonts w:ascii="Symbol" w:hAnsi="Symbol" w:hint="default"/>
+        <w:rFonts w:hint="default" w:ascii="Symbol" w:hAnsi="Symbol"/>
       </w:rPr>
     </w:lvl>
     <w:lvl w:ilvl="7" w:tplc="C4CA2530">
@@ -2034,7 +2162,7 @@
         <w:ind w:left="5760" w:hanging="360"/>
       </w:pPr>
       <w:rPr>
-        <w:rFonts w:ascii="Courier New" w:hAnsi="Courier New" w:hint="default"/>
+        <w:rFonts w:hint="default" w:ascii="Courier New" w:hAnsi="Courier New"/>
       </w:rPr>
     </w:lvl>
     <w:lvl w:ilvl="8" w:tplc="F09EA17A">
@@ -2046,7 +2174,7 @@
         <w:ind w:left="6480" w:hanging="360"/>
       </w:pPr>
       <w:rPr>
-        <w:rFonts w:ascii="Wingdings" w:hAnsi="Wingdings" w:hint="default"/>
+        <w:rFonts w:hint="default" w:ascii="Wingdings" w:hAnsi="Wingdings"/>
       </w:rPr>
     </w:lvl>
   </w:abstractNum>
@@ -2063,7 +2191,7 @@
         <w:ind w:left="720" w:hanging="360"/>
       </w:pPr>
       <w:rPr>
-        <w:rFonts w:ascii="Symbol" w:hAnsi="Symbol" w:hint="default"/>
+        <w:rFonts w:hint="default" w:ascii="Symbol" w:hAnsi="Symbol"/>
       </w:rPr>
     </w:lvl>
     <w:lvl w:ilvl="1" w:tplc="C28C0CEC">
@@ -2075,7 +2203,7 @@
         <w:ind w:left="1440" w:hanging="360"/>
       </w:pPr>
       <w:rPr>
-        <w:rFonts w:ascii="Courier New" w:hAnsi="Courier New" w:hint="default"/>
+        <w:rFonts w:hint="default" w:ascii="Courier New" w:hAnsi="Courier New"/>
       </w:rPr>
     </w:lvl>
     <w:lvl w:ilvl="2" w:tplc="2A709A1A">
@@ -2087,7 +2215,7 @@
         <w:ind w:left="2160" w:hanging="360"/>
       </w:pPr>
       <w:rPr>
-        <w:rFonts w:ascii="Wingdings" w:hAnsi="Wingdings" w:hint="default"/>
+        <w:rFonts w:hint="default" w:ascii="Wingdings" w:hAnsi="Wingdings"/>
       </w:rPr>
     </w:lvl>
     <w:lvl w:ilvl="3" w:tplc="66C04F1A">
@@ -2099,7 +2227,7 @@
         <w:ind w:left="2880" w:hanging="360"/>
       </w:pPr>
       <w:rPr>
-        <w:rFonts w:ascii="Symbol" w:hAnsi="Symbol" w:hint="default"/>
+        <w:rFonts w:hint="default" w:ascii="Symbol" w:hAnsi="Symbol"/>
       </w:rPr>
     </w:lvl>
     <w:lvl w:ilvl="4" w:tplc="FFAC3220">
@@ -2111,7 +2239,7 @@
         <w:ind w:left="3600" w:hanging="360"/>
       </w:pPr>
       <w:rPr>
-        <w:rFonts w:ascii="Courier New" w:hAnsi="Courier New" w:hint="default"/>
+        <w:rFonts w:hint="default" w:ascii="Courier New" w:hAnsi="Courier New"/>
       </w:rPr>
     </w:lvl>
     <w:lvl w:ilvl="5" w:tplc="790AE49C">
@@ -2123,7 +2251,7 @@
         <w:ind w:left="4320" w:hanging="360"/>
       </w:pPr>
       <w:rPr>
-        <w:rFonts w:ascii="Wingdings" w:hAnsi="Wingdings" w:hint="default"/>
+        <w:rFonts w:hint="default" w:ascii="Wingdings" w:hAnsi="Wingdings"/>
       </w:rPr>
     </w:lvl>
     <w:lvl w:ilvl="6" w:tplc="D332B882">
@@ -2135,7 +2263,7 @@
         <w:ind w:left="5040" w:hanging="360"/>
       </w:pPr>
       <w:rPr>
-        <w:rFonts w:ascii="Symbol" w:hAnsi="Symbol" w:hint="default"/>
+        <w:rFonts w:hint="default" w:ascii="Symbol" w:hAnsi="Symbol"/>
       </w:rPr>
     </w:lvl>
     <w:lvl w:ilvl="7" w:tplc="DEA4F14A">
@@ -2147,7 +2275,7 @@
         <w:ind w:left="5760" w:hanging="360"/>
       </w:pPr>
       <w:rPr>
-        <w:rFonts w:ascii="Courier New" w:hAnsi="Courier New" w:hint="default"/>
+        <w:rFonts w:hint="default" w:ascii="Courier New" w:hAnsi="Courier New"/>
       </w:rPr>
     </w:lvl>
     <w:lvl w:ilvl="8" w:tplc="364C731A">
@@ -2159,7 +2287,7 @@
         <w:ind w:left="6480" w:hanging="360"/>
       </w:pPr>
       <w:rPr>
-        <w:rFonts w:ascii="Wingdings" w:hAnsi="Wingdings" w:hint="default"/>
+        <w:rFonts w:hint="default" w:ascii="Wingdings" w:hAnsi="Wingdings"/>
       </w:rPr>
     </w:lvl>
   </w:abstractNum>
@@ -2176,7 +2304,7 @@
         <w:ind w:left="720" w:hanging="360"/>
       </w:pPr>
       <w:rPr>
-        <w:rFonts w:ascii="Symbol" w:hAnsi="Symbol" w:hint="default"/>
+        <w:rFonts w:hint="default" w:ascii="Symbol" w:hAnsi="Symbol"/>
       </w:rPr>
     </w:lvl>
     <w:lvl w:ilvl="1" w:tplc="DA020C74">
@@ -2188,7 +2316,7 @@
         <w:ind w:left="1440" w:hanging="360"/>
       </w:pPr>
       <w:rPr>
-        <w:rFonts w:ascii="Courier New" w:hAnsi="Courier New" w:hint="default"/>
+        <w:rFonts w:hint="default" w:ascii="Courier New" w:hAnsi="Courier New"/>
       </w:rPr>
     </w:lvl>
     <w:lvl w:ilvl="2" w:tplc="1180D9D2">
@@ -2200,7 +2328,7 @@
         <w:ind w:left="2160" w:hanging="360"/>
       </w:pPr>
       <w:rPr>
-        <w:rFonts w:ascii="Wingdings" w:hAnsi="Wingdings" w:hint="default"/>
+        <w:rFonts w:hint="default" w:ascii="Wingdings" w:hAnsi="Wingdings"/>
       </w:rPr>
     </w:lvl>
     <w:lvl w:ilvl="3" w:tplc="EDB24826">
@@ -2212,7 +2340,7 @@
         <w:ind w:left="2880" w:hanging="360"/>
       </w:pPr>
       <w:rPr>
-        <w:rFonts w:ascii="Symbol" w:hAnsi="Symbol" w:hint="default"/>
+        <w:rFonts w:hint="default" w:ascii="Symbol" w:hAnsi="Symbol"/>
       </w:rPr>
     </w:lvl>
     <w:lvl w:ilvl="4" w:tplc="71D6965A">
@@ -2224,7 +2352,7 @@
         <w:ind w:left="3600" w:hanging="360"/>
       </w:pPr>
       <w:rPr>
-        <w:rFonts w:ascii="Courier New" w:hAnsi="Courier New" w:hint="default"/>
+        <w:rFonts w:hint="default" w:ascii="Courier New" w:hAnsi="Courier New"/>
       </w:rPr>
     </w:lvl>
     <w:lvl w:ilvl="5" w:tplc="6D3C38E0">
@@ -2236,7 +2364,7 @@
         <w:ind w:left="4320" w:hanging="360"/>
       </w:pPr>
       <w:rPr>
-        <w:rFonts w:ascii="Wingdings" w:hAnsi="Wingdings" w:hint="default"/>
+        <w:rFonts w:hint="default" w:ascii="Wingdings" w:hAnsi="Wingdings"/>
       </w:rPr>
     </w:lvl>
     <w:lvl w:ilvl="6" w:tplc="501E0AFE">
@@ -2248,7 +2376,7 @@
         <w:ind w:left="5040" w:hanging="360"/>
       </w:pPr>
       <w:rPr>
-        <w:rFonts w:ascii="Symbol" w:hAnsi="Symbol" w:hint="default"/>
+        <w:rFonts w:hint="default" w:ascii="Symbol" w:hAnsi="Symbol"/>
       </w:rPr>
     </w:lvl>
     <w:lvl w:ilvl="7" w:tplc="0E1480E2">
@@ -2260,7 +2388,7 @@
         <w:ind w:left="5760" w:hanging="360"/>
       </w:pPr>
       <w:rPr>
-        <w:rFonts w:ascii="Courier New" w:hAnsi="Courier New" w:hint="default"/>
+        <w:rFonts w:hint="default" w:ascii="Courier New" w:hAnsi="Courier New"/>
       </w:rPr>
     </w:lvl>
     <w:lvl w:ilvl="8" w:tplc="E1565796">
@@ -2272,7 +2400,7 @@
         <w:ind w:left="6480" w:hanging="360"/>
       </w:pPr>
       <w:rPr>
-        <w:rFonts w:ascii="Wingdings" w:hAnsi="Wingdings" w:hint="default"/>
+        <w:rFonts w:hint="default" w:ascii="Wingdings" w:hAnsi="Wingdings"/>
       </w:rPr>
     </w:lvl>
   </w:abstractNum>
@@ -2289,7 +2417,7 @@
         <w:ind w:left="720" w:hanging="360"/>
       </w:pPr>
       <w:rPr>
-        <w:rFonts w:ascii="Symbol" w:hAnsi="Symbol" w:hint="default"/>
+        <w:rFonts w:hint="default" w:ascii="Symbol" w:hAnsi="Symbol"/>
       </w:rPr>
     </w:lvl>
     <w:lvl w:ilvl="1" w:tplc="74D0AD8E">
@@ -2301,7 +2429,7 @@
         <w:ind w:left="1440" w:hanging="360"/>
       </w:pPr>
       <w:rPr>
-        <w:rFonts w:ascii="Courier New" w:hAnsi="Courier New" w:hint="default"/>
+        <w:rFonts w:hint="default" w:ascii="Courier New" w:hAnsi="Courier New"/>
       </w:rPr>
     </w:lvl>
     <w:lvl w:ilvl="2" w:tplc="951E1B26">
@@ -2313,7 +2441,7 @@
         <w:ind w:left="2160" w:hanging="360"/>
       </w:pPr>
       <w:rPr>
-        <w:rFonts w:ascii="Wingdings" w:hAnsi="Wingdings" w:hint="default"/>
+        <w:rFonts w:hint="default" w:ascii="Wingdings" w:hAnsi="Wingdings"/>
       </w:rPr>
     </w:lvl>
     <w:lvl w:ilvl="3" w:tplc="D3F4E4A2">
@@ -2325,7 +2453,7 @@
         <w:ind w:left="2880" w:hanging="360"/>
       </w:pPr>
       <w:rPr>
-        <w:rFonts w:ascii="Symbol" w:hAnsi="Symbol" w:hint="default"/>
+        <w:rFonts w:hint="default" w:ascii="Symbol" w:hAnsi="Symbol"/>
       </w:rPr>
     </w:lvl>
     <w:lvl w:ilvl="4" w:tplc="AC108A56">
@@ -2337,7 +2465,7 @@
         <w:ind w:left="3600" w:hanging="360"/>
       </w:pPr>
       <w:rPr>
-        <w:rFonts w:ascii="Courier New" w:hAnsi="Courier New" w:hint="default"/>
+        <w:rFonts w:hint="default" w:ascii="Courier New" w:hAnsi="Courier New"/>
       </w:rPr>
     </w:lvl>
     <w:lvl w:ilvl="5" w:tplc="737A9F62">
@@ -2349,7 +2477,7 @@
         <w:ind w:left="4320" w:hanging="360"/>
       </w:pPr>
       <w:rPr>
-        <w:rFonts w:ascii="Wingdings" w:hAnsi="Wingdings" w:hint="default"/>
+        <w:rFonts w:hint="default" w:ascii="Wingdings" w:hAnsi="Wingdings"/>
       </w:rPr>
     </w:lvl>
     <w:lvl w:ilvl="6" w:tplc="DD768194">
@@ -2361,7 +2489,7 @@
         <w:ind w:left="5040" w:hanging="360"/>
       </w:pPr>
       <w:rPr>
-        <w:rFonts w:ascii="Symbol" w:hAnsi="Symbol" w:hint="default"/>
+        <w:rFonts w:hint="default" w:ascii="Symbol" w:hAnsi="Symbol"/>
       </w:rPr>
     </w:lvl>
     <w:lvl w:ilvl="7" w:tplc="9DBCC550">
@@ -2373,7 +2501,7 @@
         <w:ind w:left="5760" w:hanging="360"/>
       </w:pPr>
       <w:rPr>
-        <w:rFonts w:ascii="Courier New" w:hAnsi="Courier New" w:hint="default"/>
+        <w:rFonts w:hint="default" w:ascii="Courier New" w:hAnsi="Courier New"/>
       </w:rPr>
     </w:lvl>
     <w:lvl w:ilvl="8" w:tplc="3228ADE8">
@@ -2385,7 +2513,7 @@
         <w:ind w:left="6480" w:hanging="360"/>
       </w:pPr>
       <w:rPr>
-        <w:rFonts w:ascii="Wingdings" w:hAnsi="Wingdings" w:hint="default"/>
+        <w:rFonts w:hint="default" w:ascii="Wingdings" w:hAnsi="Wingdings"/>
       </w:rPr>
     </w:lvl>
   </w:abstractNum>
@@ -2488,7 +2616,7 @@
         <w:ind w:left="720" w:hanging="360"/>
       </w:pPr>
       <w:rPr>
-        <w:rFonts w:ascii="Symbol" w:hAnsi="Symbol" w:hint="default"/>
+        <w:rFonts w:hint="default" w:ascii="Symbol" w:hAnsi="Symbol"/>
       </w:rPr>
     </w:lvl>
     <w:lvl w:ilvl="1" w:tplc="65527EBA">
@@ -2500,7 +2628,7 @@
         <w:ind w:left="1440" w:hanging="360"/>
       </w:pPr>
       <w:rPr>
-        <w:rFonts w:ascii="Courier New" w:hAnsi="Courier New" w:hint="default"/>
+        <w:rFonts w:hint="default" w:ascii="Courier New" w:hAnsi="Courier New"/>
       </w:rPr>
     </w:lvl>
     <w:lvl w:ilvl="2" w:tplc="2B2CAEE8">
@@ -2512,7 +2640,7 @@
         <w:ind w:left="2160" w:hanging="360"/>
       </w:pPr>
       <w:rPr>
-        <w:rFonts w:ascii="Wingdings" w:hAnsi="Wingdings" w:hint="default"/>
+        <w:rFonts w:hint="default" w:ascii="Wingdings" w:hAnsi="Wingdings"/>
       </w:rPr>
     </w:lvl>
     <w:lvl w:ilvl="3" w:tplc="AF40B686">
@@ -2524,7 +2652,7 @@
         <w:ind w:left="2880" w:hanging="360"/>
       </w:pPr>
       <w:rPr>
-        <w:rFonts w:ascii="Symbol" w:hAnsi="Symbol" w:hint="default"/>
+        <w:rFonts w:hint="default" w:ascii="Symbol" w:hAnsi="Symbol"/>
       </w:rPr>
     </w:lvl>
     <w:lvl w:ilvl="4" w:tplc="C7A0E4C6">
@@ -2536,7 +2664,7 @@
         <w:ind w:left="3600" w:hanging="360"/>
       </w:pPr>
       <w:rPr>
-        <w:rFonts w:ascii="Courier New" w:hAnsi="Courier New" w:hint="default"/>
+        <w:rFonts w:hint="default" w:ascii="Courier New" w:hAnsi="Courier New"/>
       </w:rPr>
     </w:lvl>
     <w:lvl w:ilvl="5" w:tplc="21D8ADA2">
@@ -2548,7 +2676,7 @@
         <w:ind w:left="4320" w:hanging="360"/>
       </w:pPr>
       <w:rPr>
-        <w:rFonts w:ascii="Wingdings" w:hAnsi="Wingdings" w:hint="default"/>
+        <w:rFonts w:hint="default" w:ascii="Wingdings" w:hAnsi="Wingdings"/>
       </w:rPr>
     </w:lvl>
     <w:lvl w:ilvl="6" w:tplc="8F36B798">
@@ -2560,7 +2688,7 @@
         <w:ind w:left="5040" w:hanging="360"/>
       </w:pPr>
       <w:rPr>
-        <w:rFonts w:ascii="Symbol" w:hAnsi="Symbol" w:hint="default"/>
+        <w:rFonts w:hint="default" w:ascii="Symbol" w:hAnsi="Symbol"/>
       </w:rPr>
     </w:lvl>
     <w:lvl w:ilvl="7" w:tplc="B164E5C8">
@@ -2572,7 +2700,7 @@
         <w:ind w:left="5760" w:hanging="360"/>
       </w:pPr>
       <w:rPr>
-        <w:rFonts w:ascii="Courier New" w:hAnsi="Courier New" w:hint="default"/>
+        <w:rFonts w:hint="default" w:ascii="Courier New" w:hAnsi="Courier New"/>
       </w:rPr>
     </w:lvl>
     <w:lvl w:ilvl="8" w:tplc="C2AE3FD0">
@@ -2584,7 +2712,7 @@
         <w:ind w:left="6480" w:hanging="360"/>
       </w:pPr>
       <w:rPr>
-        <w:rFonts w:ascii="Wingdings" w:hAnsi="Wingdings" w:hint="default"/>
+        <w:rFonts w:hint="default" w:ascii="Wingdings" w:hAnsi="Wingdings"/>
       </w:rPr>
     </w:lvl>
   </w:abstractNum>
@@ -2601,7 +2729,7 @@
         <w:ind w:left="720" w:hanging="360"/>
       </w:pPr>
       <w:rPr>
-        <w:rFonts w:ascii="Symbol" w:hAnsi="Symbol" w:hint="default"/>
+        <w:rFonts w:hint="default" w:ascii="Symbol" w:hAnsi="Symbol"/>
       </w:rPr>
     </w:lvl>
     <w:lvl w:ilvl="1" w:tplc="471A453E">
@@ -2613,7 +2741,7 @@
         <w:ind w:left="1440" w:hanging="360"/>
       </w:pPr>
       <w:rPr>
-        <w:rFonts w:ascii="Courier New" w:hAnsi="Courier New" w:hint="default"/>
+        <w:rFonts w:hint="default" w:ascii="Courier New" w:hAnsi="Courier New"/>
       </w:rPr>
     </w:lvl>
     <w:lvl w:ilvl="2" w:tplc="D67C07B2">
@@ -2625,7 +2753,7 @@
         <w:ind w:left="2160" w:hanging="360"/>
       </w:pPr>
       <w:rPr>
-        <w:rFonts w:ascii="Wingdings" w:hAnsi="Wingdings" w:hint="default"/>
+        <w:rFonts w:hint="default" w:ascii="Wingdings" w:hAnsi="Wingdings"/>
       </w:rPr>
     </w:lvl>
     <w:lvl w:ilvl="3" w:tplc="881AF49A">
@@ -2637,7 +2765,7 @@
         <w:ind w:left="2880" w:hanging="360"/>
       </w:pPr>
       <w:rPr>
-        <w:rFonts w:ascii="Symbol" w:hAnsi="Symbol" w:hint="default"/>
+        <w:rFonts w:hint="default" w:ascii="Symbol" w:hAnsi="Symbol"/>
       </w:rPr>
     </w:lvl>
     <w:lvl w:ilvl="4" w:tplc="737AAD9A">
@@ -2649,7 +2777,7 @@
         <w:ind w:left="3600" w:hanging="360"/>
       </w:pPr>
       <w:rPr>
-        <w:rFonts w:ascii="Courier New" w:hAnsi="Courier New" w:hint="default"/>
+        <w:rFonts w:hint="default" w:ascii="Courier New" w:hAnsi="Courier New"/>
       </w:rPr>
     </w:lvl>
     <w:lvl w:ilvl="5" w:tplc="5C3E0D82">
@@ -2661,7 +2789,7 @@
         <w:ind w:left="4320" w:hanging="360"/>
       </w:pPr>
       <w:rPr>
-        <w:rFonts w:ascii="Wingdings" w:hAnsi="Wingdings" w:hint="default"/>
+        <w:rFonts w:hint="default" w:ascii="Wingdings" w:hAnsi="Wingdings"/>
       </w:rPr>
     </w:lvl>
     <w:lvl w:ilvl="6" w:tplc="A2D0B88A">
@@ -2673,7 +2801,7 @@
         <w:ind w:left="5040" w:hanging="360"/>
       </w:pPr>
       <w:rPr>
-        <w:rFonts w:ascii="Symbol" w:hAnsi="Symbol" w:hint="default"/>
+        <w:rFonts w:hint="default" w:ascii="Symbol" w:hAnsi="Symbol"/>
       </w:rPr>
     </w:lvl>
     <w:lvl w:ilvl="7" w:tplc="2DF8DF2E">
@@ -2685,7 +2813,7 @@
         <w:ind w:left="5760" w:hanging="360"/>
       </w:pPr>
       <w:rPr>
-        <w:rFonts w:ascii="Courier New" w:hAnsi="Courier New" w:hint="default"/>
+        <w:rFonts w:hint="default" w:ascii="Courier New" w:hAnsi="Courier New"/>
       </w:rPr>
     </w:lvl>
     <w:lvl w:ilvl="8" w:tplc="71B25DF8">
@@ -2697,7 +2825,7 @@
         <w:ind w:left="6480" w:hanging="360"/>
       </w:pPr>
       <w:rPr>
-        <w:rFonts w:ascii="Wingdings" w:hAnsi="Wingdings" w:hint="default"/>
+        <w:rFonts w:hint="default" w:ascii="Wingdings" w:hAnsi="Wingdings"/>
       </w:rPr>
     </w:lvl>
   </w:abstractNum>
@@ -2714,7 +2842,7 @@
         <w:ind w:left="720" w:hanging="360"/>
       </w:pPr>
       <w:rPr>
-        <w:rFonts w:ascii="Symbol" w:hAnsi="Symbol" w:hint="default"/>
+        <w:rFonts w:hint="default" w:ascii="Symbol" w:hAnsi="Symbol"/>
       </w:rPr>
     </w:lvl>
     <w:lvl w:ilvl="1" w:tplc="9C502E88">
@@ -2726,7 +2854,7 @@
         <w:ind w:left="1440" w:hanging="360"/>
       </w:pPr>
       <w:rPr>
-        <w:rFonts w:ascii="Courier New" w:hAnsi="Courier New" w:hint="default"/>
+        <w:rFonts w:hint="default" w:ascii="Courier New" w:hAnsi="Courier New"/>
       </w:rPr>
     </w:lvl>
     <w:lvl w:ilvl="2" w:tplc="851E6D98">
@@ -2738,7 +2866,7 @@
         <w:ind w:left="2160" w:hanging="360"/>
       </w:pPr>
       <w:rPr>
-        <w:rFonts w:ascii="Wingdings" w:hAnsi="Wingdings" w:hint="default"/>
+        <w:rFonts w:hint="default" w:ascii="Wingdings" w:hAnsi="Wingdings"/>
       </w:rPr>
     </w:lvl>
     <w:lvl w:ilvl="3" w:tplc="EE5E1382">
@@ -2750,7 +2878,7 @@
         <w:ind w:left="2880" w:hanging="360"/>
       </w:pPr>
       <w:rPr>
-        <w:rFonts w:ascii="Symbol" w:hAnsi="Symbol" w:hint="default"/>
+        <w:rFonts w:hint="default" w:ascii="Symbol" w:hAnsi="Symbol"/>
       </w:rPr>
     </w:lvl>
     <w:lvl w:ilvl="4" w:tplc="EA3A6178">
@@ -2762,7 +2890,7 @@
         <w:ind w:left="3600" w:hanging="360"/>
       </w:pPr>
       <w:rPr>
-        <w:rFonts w:ascii="Courier New" w:hAnsi="Courier New" w:hint="default"/>
+        <w:rFonts w:hint="default" w:ascii="Courier New" w:hAnsi="Courier New"/>
       </w:rPr>
     </w:lvl>
     <w:lvl w:ilvl="5" w:tplc="D2406D80">
@@ -2774,7 +2902,7 @@
         <w:ind w:left="4320" w:hanging="360"/>
       </w:pPr>
       <w:rPr>
-        <w:rFonts w:ascii="Wingdings" w:hAnsi="Wingdings" w:hint="default"/>
+        <w:rFonts w:hint="default" w:ascii="Wingdings" w:hAnsi="Wingdings"/>
       </w:rPr>
     </w:lvl>
     <w:lvl w:ilvl="6" w:tplc="3C3E8854">
@@ -2786,7 +2914,7 @@
         <w:ind w:left="5040" w:hanging="360"/>
       </w:pPr>
       <w:rPr>
-        <w:rFonts w:ascii="Symbol" w:hAnsi="Symbol" w:hint="default"/>
+        <w:rFonts w:hint="default" w:ascii="Symbol" w:hAnsi="Symbol"/>
       </w:rPr>
     </w:lvl>
     <w:lvl w:ilvl="7" w:tplc="A6DE0AD8">
@@ -2798,7 +2926,7 @@
         <w:ind w:left="5760" w:hanging="360"/>
       </w:pPr>
       <w:rPr>
-        <w:rFonts w:ascii="Courier New" w:hAnsi="Courier New" w:hint="default"/>
+        <w:rFonts w:hint="default" w:ascii="Courier New" w:hAnsi="Courier New"/>
       </w:rPr>
     </w:lvl>
     <w:lvl w:ilvl="8" w:tplc="43A6BBE6">
@@ -2810,7 +2938,7 @@
         <w:ind w:left="6480" w:hanging="360"/>
       </w:pPr>
       <w:rPr>
-        <w:rFonts w:ascii="Wingdings" w:hAnsi="Wingdings" w:hint="default"/>
+        <w:rFonts w:hint="default" w:ascii="Wingdings" w:hAnsi="Wingdings"/>
       </w:rPr>
     </w:lvl>
   </w:abstractNum>
@@ -2846,7 +2974,7 @@
   <w:docDefaults>
     <w:rPrDefault>
       <w:rPr>
-        <w:rFonts w:asciiTheme="minorHAnsi" w:eastAsiaTheme="minorHAnsi" w:hAnsiTheme="minorHAnsi" w:cstheme="minorBidi"/>
+        <w:rFonts w:asciiTheme="minorHAnsi" w:hAnsiTheme="minorHAnsi" w:eastAsiaTheme="minorHAnsi" w:cstheme="minorBidi"/>
         <w:sz w:val="22"/>
         <w:szCs w:val="22"/>
         <w:lang w:val="ru-RU" w:eastAsia="en-US" w:bidi="ar-SA"/>
@@ -2861,14 +2989,14 @@
   <w:latentStyles w:defLockedState="0" w:defUIPriority="99" w:defSemiHidden="0" w:defUnhideWhenUsed="0" w:defQFormat="0" w:count="371">
     <w:lsdException w:name="Normal" w:uiPriority="0" w:qFormat="1"/>
     <w:lsdException w:name="heading 1" w:uiPriority="9" w:qFormat="1"/>
-    <w:lsdException w:name="heading 2" w:semiHidden="1" w:uiPriority="9" w:unhideWhenUsed="1" w:qFormat="1"/>
-    <w:lsdException w:name="heading 3" w:semiHidden="1" w:uiPriority="9" w:unhideWhenUsed="1" w:qFormat="1"/>
-    <w:lsdException w:name="heading 4" w:semiHidden="1" w:uiPriority="9" w:unhideWhenUsed="1" w:qFormat="1"/>
-    <w:lsdException w:name="heading 5" w:semiHidden="1" w:uiPriority="9" w:unhideWhenUsed="1" w:qFormat="1"/>
-    <w:lsdException w:name="heading 6" w:semiHidden="1" w:uiPriority="9" w:unhideWhenUsed="1" w:qFormat="1"/>
-    <w:lsdException w:name="heading 7" w:semiHidden="1" w:uiPriority="9" w:unhideWhenUsed="1" w:qFormat="1"/>
-    <w:lsdException w:name="heading 8" w:semiHidden="1" w:uiPriority="9" w:unhideWhenUsed="1" w:qFormat="1"/>
-    <w:lsdException w:name="heading 9" w:semiHidden="1" w:uiPriority="9" w:unhideWhenUsed="1" w:qFormat="1"/>
+    <w:lsdException w:name="heading 2" w:uiPriority="9" w:semiHidden="1" w:unhideWhenUsed="1" w:qFormat="1"/>
+    <w:lsdException w:name="heading 3" w:uiPriority="9" w:semiHidden="1" w:unhideWhenUsed="1" w:qFormat="1"/>
+    <w:lsdException w:name="heading 4" w:uiPriority="9" w:semiHidden="1" w:unhideWhenUsed="1" w:qFormat="1"/>
+    <w:lsdException w:name="heading 5" w:uiPriority="9" w:semiHidden="1" w:unhideWhenUsed="1" w:qFormat="1"/>
+    <w:lsdException w:name="heading 6" w:uiPriority="9" w:semiHidden="1" w:unhideWhenUsed="1" w:qFormat="1"/>
+    <w:lsdException w:name="heading 7" w:uiPriority="9" w:semiHidden="1" w:unhideWhenUsed="1" w:qFormat="1"/>
+    <w:lsdException w:name="heading 8" w:uiPriority="9" w:semiHidden="1" w:unhideWhenUsed="1" w:qFormat="1"/>
+    <w:lsdException w:name="heading 9" w:uiPriority="9" w:semiHidden="1" w:unhideWhenUsed="1" w:qFormat="1"/>
     <w:lsdException w:name="index 1" w:semiHidden="1" w:unhideWhenUsed="1"/>
     <w:lsdException w:name="index 2" w:semiHidden="1" w:unhideWhenUsed="1"/>
     <w:lsdException w:name="index 3" w:semiHidden="1" w:unhideWhenUsed="1"/>
@@ -2878,22 +3006,22 @@
     <w:lsdException w:name="index 7" w:semiHidden="1" w:unhideWhenUsed="1"/>
     <w:lsdException w:name="index 8" w:semiHidden="1" w:unhideWhenUsed="1"/>
     <w:lsdException w:name="index 9" w:semiHidden="1" w:unhideWhenUsed="1"/>
-    <w:lsdException w:name="toc 1" w:semiHidden="1" w:uiPriority="39" w:unhideWhenUsed="1"/>
-    <w:lsdException w:name="toc 2" w:semiHidden="1" w:uiPriority="39" w:unhideWhenUsed="1"/>
-    <w:lsdException w:name="toc 3" w:semiHidden="1" w:uiPriority="39" w:unhideWhenUsed="1"/>
-    <w:lsdException w:name="toc 4" w:semiHidden="1" w:uiPriority="39" w:unhideWhenUsed="1"/>
-    <w:lsdException w:name="toc 5" w:semiHidden="1" w:uiPriority="39" w:unhideWhenUsed="1"/>
-    <w:lsdException w:name="toc 6" w:semiHidden="1" w:uiPriority="39" w:unhideWhenUsed="1"/>
-    <w:lsdException w:name="toc 7" w:semiHidden="1" w:uiPriority="39" w:unhideWhenUsed="1"/>
-    <w:lsdException w:name="toc 8" w:semiHidden="1" w:uiPriority="39" w:unhideWhenUsed="1"/>
-    <w:lsdException w:name="toc 9" w:semiHidden="1" w:uiPriority="39" w:unhideWhenUsed="1"/>
+    <w:lsdException w:name="toc 1" w:uiPriority="39" w:semiHidden="1" w:unhideWhenUsed="1"/>
+    <w:lsdException w:name="toc 2" w:uiPriority="39" w:semiHidden="1" w:unhideWhenUsed="1"/>
+    <w:lsdException w:name="toc 3" w:uiPriority="39" w:semiHidden="1" w:unhideWhenUsed="1"/>
+    <w:lsdException w:name="toc 4" w:uiPriority="39" w:semiHidden="1" w:unhideWhenUsed="1"/>
+    <w:lsdException w:name="toc 5" w:uiPriority="39" w:semiHidden="1" w:unhideWhenUsed="1"/>
+    <w:lsdException w:name="toc 6" w:uiPriority="39" w:semiHidden="1" w:unhideWhenUsed="1"/>
+    <w:lsdException w:name="toc 7" w:uiPriority="39" w:semiHidden="1" w:unhideWhenUsed="1"/>
+    <w:lsdException w:name="toc 8" w:uiPriority="39" w:semiHidden="1" w:unhideWhenUsed="1"/>
+    <w:lsdException w:name="toc 9" w:uiPriority="39" w:semiHidden="1" w:unhideWhenUsed="1"/>
     <w:lsdException w:name="Normal Indent" w:semiHidden="1" w:unhideWhenUsed="1"/>
     <w:lsdException w:name="footnote text" w:semiHidden="1" w:unhideWhenUsed="1"/>
     <w:lsdException w:name="annotation text" w:semiHidden="1" w:unhideWhenUsed="1"/>
     <w:lsdException w:name="header" w:semiHidden="1" w:unhideWhenUsed="1"/>
     <w:lsdException w:name="footer" w:semiHidden="1" w:unhideWhenUsed="1"/>
     <w:lsdException w:name="index heading" w:semiHidden="1" w:unhideWhenUsed="1"/>
-    <w:lsdException w:name="caption" w:semiHidden="1" w:uiPriority="35" w:unhideWhenUsed="1" w:qFormat="1"/>
+    <w:lsdException w:name="caption" w:uiPriority="35" w:semiHidden="1" w:unhideWhenUsed="1" w:qFormat="1"/>
     <w:lsdException w:name="table of figures" w:semiHidden="1" w:unhideWhenUsed="1"/>
     <w:lsdException w:name="envelope address" w:semiHidden="1" w:unhideWhenUsed="1"/>
     <w:lsdException w:name="envelope return" w:semiHidden="1" w:unhideWhenUsed="1"/>
@@ -2924,7 +3052,7 @@
     <w:lsdException w:name="Title" w:uiPriority="10" w:qFormat="1"/>
     <w:lsdException w:name="Closing" w:semiHidden="1" w:unhideWhenUsed="1"/>
     <w:lsdException w:name="Signature" w:semiHidden="1" w:unhideWhenUsed="1"/>
-    <w:lsdException w:name="Default Paragraph Font" w:semiHidden="1" w:uiPriority="1" w:unhideWhenUsed="1"/>
+    <w:lsdException w:name="Default Paragraph Font" w:uiPriority="1" w:semiHidden="1" w:unhideWhenUsed="1"/>
     <w:lsdException w:name="Body Text" w:semiHidden="1" w:unhideWhenUsed="1"/>
     <w:lsdException w:name="Body Text Indent" w:semiHidden="1" w:unhideWhenUsed="1"/>
     <w:lsdException w:name="List Continue" w:semiHidden="1" w:unhideWhenUsed="1"/>
@@ -3124,8 +3252,8 @@
     <w:lsdException w:name="Subtle Reference" w:uiPriority="31" w:qFormat="1"/>
     <w:lsdException w:name="Intense Reference" w:uiPriority="32" w:qFormat="1"/>
     <w:lsdException w:name="Book Title" w:uiPriority="33" w:qFormat="1"/>
-    <w:lsdException w:name="Bibliography" w:semiHidden="1" w:uiPriority="37" w:unhideWhenUsed="1"/>
-    <w:lsdException w:name="TOC Heading" w:semiHidden="1" w:uiPriority="39" w:unhideWhenUsed="1" w:qFormat="1"/>
+    <w:lsdException w:name="Bibliography" w:uiPriority="37" w:semiHidden="1" w:unhideWhenUsed="1"/>
+    <w:lsdException w:name="TOC Heading" w:uiPriority="39" w:semiHidden="1" w:unhideWhenUsed="1" w:qFormat="1"/>
     <w:lsdException w:name="Plain Table 1" w:uiPriority="41"/>
     <w:lsdException w:name="Plain Table 2" w:uiPriority="42"/>
     <w:lsdException w:name="Plain Table 3" w:uiPriority="43"/>
@@ -3231,17 +3359,17 @@
     <w:lsdException w:name="List Table 6 Colorful Accent 6" w:uiPriority="51"/>
     <w:lsdException w:name="List Table 7 Colorful Accent 6" w:uiPriority="52"/>
   </w:latentStyles>
-  <w:style w:type="paragraph" w:default="1" w:styleId="a">
+  <w:style w:type="paragraph" w:styleId="a" w:default="1">
     <w:name w:val="Normal"/>
     <w:qFormat/>
   </w:style>
-  <w:style w:type="character" w:default="1" w:styleId="a0">
+  <w:style w:type="character" w:styleId="a0" w:default="1">
     <w:name w:val="Default Paragraph Font"/>
     <w:uiPriority w:val="1"/>
     <w:semiHidden/>
     <w:unhideWhenUsed/>
   </w:style>
-  <w:style w:type="table" w:default="1" w:styleId="a1">
+  <w:style w:type="table" w:styleId="a1" w:default="1">
     <w:name w:val="Normal Table"/>
     <w:uiPriority w:val="99"/>
     <w:semiHidden/>
@@ -3256,7 +3384,7 @@
       </w:tblCellMar>
     </w:tblPr>
   </w:style>
-  <w:style w:type="numbering" w:default="1" w:styleId="a2">
+  <w:style w:type="numbering" w:styleId="a2" w:default="1">
     <w:name w:val="No List"/>
     <w:uiPriority w:val="99"/>
     <w:semiHidden/>
@@ -3282,16 +3410,16 @@
     </w:pPr>
     <w:tblPr>
       <w:tblBorders>
-        <w:top w:val="single" w:sz="4" w:space="0" w:color="000000" w:themeColor="text1"/>
-        <w:left w:val="single" w:sz="4" w:space="0" w:color="000000" w:themeColor="text1"/>
-        <w:bottom w:val="single" w:sz="4" w:space="0" w:color="000000" w:themeColor="text1"/>
-        <w:right w:val="single" w:sz="4" w:space="0" w:color="000000" w:themeColor="text1"/>
-        <w:insideH w:val="single" w:sz="4" w:space="0" w:color="000000" w:themeColor="text1"/>
-        <w:insideV w:val="single" w:sz="4" w:space="0" w:color="000000" w:themeColor="text1"/>
+        <w:top w:val="single" w:color="000000" w:themeColor="text1" w:sz="4" w:space="0"/>
+        <w:left w:val="single" w:color="000000" w:themeColor="text1" w:sz="4" w:space="0"/>
+        <w:bottom w:val="single" w:color="000000" w:themeColor="text1" w:sz="4" w:space="0"/>
+        <w:right w:val="single" w:color="000000" w:themeColor="text1" w:sz="4" w:space="0"/>
+        <w:insideH w:val="single" w:color="000000" w:themeColor="text1" w:sz="4" w:space="0"/>
+        <w:insideV w:val="single" w:color="000000" w:themeColor="text1" w:sz="4" w:space="0"/>
       </w:tblBorders>
     </w:tblPr>
   </w:style>
-  <w:style w:type="character" w:customStyle="1" w:styleId="a5">
+  <w:style w:type="character" w:styleId="a5" w:customStyle="1">
     <w:name w:val="Верхний колонтитул Знак"/>
     <w:basedOn w:val="a0"/>
     <w:link w:val="a6"/>
@@ -3311,7 +3439,7 @@
       <w:spacing w:after="0" w:line="240" w:lineRule="auto"/>
     </w:pPr>
   </w:style>
-  <w:style w:type="character" w:customStyle="1" w:styleId="a7">
+  <w:style w:type="character" w:styleId="a7" w:customStyle="1">
     <w:name w:val="Нижний колонтитул Знак"/>
     <w:basedOn w:val="a0"/>
     <w:link w:val="a8"/>

</xml_diff>